<commit_message>
updated resume page. TODO: update cards
</commit_message>
<xml_diff>
--- a/res/resume.docx
+++ b/res/resume.docx
@@ -12,16 +12,12 @@
         <w:rPr>
           <w:rFonts w:ascii="Times New Roman" w:eastAsia="Times New Roman" w:hAnsi="Times New Roman" w:cs="Times New Roman"/>
           <w:b/>
-          <w:sz w:val="28"/>
-          <w:szCs w:val="28"/>
         </w:rPr>
       </w:pPr>
       <w:r>
         <w:rPr>
           <w:rFonts w:ascii="Times New Roman" w:eastAsia="Times New Roman" w:hAnsi="Times New Roman" w:cs="Times New Roman"/>
           <w:b/>
-          <w:sz w:val="28"/>
-          <w:szCs w:val="28"/>
         </w:rPr>
         <w:t>Education</w:t>
       </w:r>
@@ -35,16 +31,12 @@
         <w:ind w:left="-567" w:right="-561"/>
         <w:rPr>
           <w:rFonts w:ascii="Times New Roman" w:eastAsia="Times New Roman" w:hAnsi="Times New Roman" w:cs="Times New Roman"/>
-          <w:sz w:val="24"/>
-          <w:szCs w:val="24"/>
         </w:rPr>
       </w:pPr>
       <w:r>
         <w:rPr>
           <w:rFonts w:ascii="Times New Roman" w:eastAsia="Times New Roman" w:hAnsi="Times New Roman" w:cs="Times New Roman"/>
           <w:b/>
-          <w:sz w:val="24"/>
-          <w:szCs w:val="24"/>
         </w:rPr>
         <w:t>University of Toronto, St. George Campus</w:t>
       </w:r>
@@ -52,8 +44,6 @@
         <w:rPr>
           <w:rFonts w:ascii="Times New Roman" w:eastAsia="Times New Roman" w:hAnsi="Times New Roman" w:cs="Times New Roman"/>
           <w:b/>
-          <w:sz w:val="24"/>
-          <w:szCs w:val="24"/>
         </w:rPr>
         <w:tab/>
       </w:r>
@@ -61,8 +51,6 @@
         <w:rPr>
           <w:rFonts w:ascii="Times New Roman" w:eastAsia="Times New Roman" w:hAnsi="Times New Roman" w:cs="Times New Roman"/>
           <w:color w:val="5A5A5A"/>
-          <w:sz w:val="20"/>
-          <w:szCs w:val="20"/>
         </w:rPr>
         <w:t xml:space="preserve">Expected </w:t>
       </w:r>
@@ -70,19 +58,13 @@
         <w:rPr>
           <w:rFonts w:ascii="Times New Roman" w:eastAsia="Times New Roman" w:hAnsi="Times New Roman" w:cs="Times New Roman"/>
           <w:color w:val="5A5A5A"/>
-          <w:sz w:val="20"/>
-          <w:szCs w:val="20"/>
         </w:rPr>
         <w:t>June</w:t>
       </w:r>
-      <w:bookmarkStart w:id="0" w:name="_GoBack"/>
-      <w:bookmarkEnd w:id="0"/>
       <w:r>
         <w:rPr>
           <w:rFonts w:ascii="Times New Roman" w:eastAsia="Times New Roman" w:hAnsi="Times New Roman" w:cs="Times New Roman"/>
           <w:color w:val="5A5A5A"/>
-          <w:sz w:val="20"/>
-          <w:szCs w:val="20"/>
         </w:rPr>
         <w:t xml:space="preserve"> 2019</w:t>
       </w:r>
@@ -94,24 +76,21 @@
         <w:ind w:left="-567"/>
         <w:rPr>
           <w:rFonts w:ascii="Times New Roman" w:eastAsia="Times New Roman" w:hAnsi="Times New Roman" w:cs="Times New Roman"/>
-          <w:sz w:val="20"/>
-          <w:szCs w:val="20"/>
-        </w:rPr>
-      </w:pPr>
-      <w:r>
-        <w:rPr>
-          <w:rFonts w:ascii="Times New Roman" w:eastAsia="Times New Roman" w:hAnsi="Times New Roman" w:cs="Times New Roman"/>
-          <w:sz w:val="20"/>
-          <w:szCs w:val="20"/>
+        </w:rPr>
+      </w:pPr>
+      <w:r>
+        <w:rPr>
+          <w:rFonts w:ascii="Times New Roman" w:eastAsia="Times New Roman" w:hAnsi="Times New Roman" w:cs="Times New Roman"/>
         </w:rPr>
         <w:t>Honours Bachelor of Arts and Science in Life Sciences</w:t>
       </w:r>
     </w:p>
     <w:p>
       <w:pPr>
+        <w:pStyle w:val="ListParagraph"/>
         <w:numPr>
           <w:ilvl w:val="0"/>
-          <w:numId w:val="3"/>
+          <w:numId w:val="9"/>
         </w:numPr>
         <w:pBdr>
           <w:top w:val="nil"/>
@@ -121,29 +100,25 @@
           <w:between w:val="nil"/>
         </w:pBdr>
         <w:spacing w:after="0" w:line="240" w:lineRule="auto"/>
-        <w:ind w:right="-561"/>
-        <w:contextualSpacing/>
-        <w:rPr>
-          <w:color w:val="000000"/>
-          <w:sz w:val="24"/>
-          <w:szCs w:val="24"/>
-        </w:rPr>
-      </w:pPr>
-      <w:r>
-        <w:rPr>
-          <w:rFonts w:ascii="Times New Roman" w:eastAsia="Times New Roman" w:hAnsi="Times New Roman" w:cs="Times New Roman"/>
-          <w:color w:val="000000"/>
-          <w:sz w:val="24"/>
-          <w:szCs w:val="24"/>
+        <w:ind w:left="142" w:right="-561"/>
+        <w:rPr>
+          <w:color w:val="000000"/>
+        </w:rPr>
+      </w:pPr>
+      <w:r>
+        <w:rPr>
+          <w:rFonts w:ascii="Times New Roman" w:eastAsia="Times New Roman" w:hAnsi="Times New Roman" w:cs="Times New Roman"/>
+          <w:color w:val="000000"/>
         </w:rPr>
         <w:t>GPA: 3.11/4.0</w:t>
       </w:r>
     </w:p>
     <w:p>
       <w:pPr>
+        <w:pStyle w:val="ListParagraph"/>
         <w:numPr>
           <w:ilvl w:val="0"/>
-          <w:numId w:val="3"/>
+          <w:numId w:val="9"/>
         </w:numPr>
         <w:pBdr>
           <w:top w:val="nil"/>
@@ -153,29 +128,34 @@
           <w:between w:val="nil"/>
         </w:pBdr>
         <w:spacing w:after="0" w:line="240" w:lineRule="auto"/>
-        <w:ind w:right="-561"/>
-        <w:contextualSpacing/>
-        <w:rPr>
-          <w:color w:val="000000"/>
-          <w:sz w:val="24"/>
-          <w:szCs w:val="24"/>
-        </w:rPr>
-      </w:pPr>
-      <w:r>
-        <w:rPr>
-          <w:rFonts w:ascii="Times New Roman" w:eastAsia="Times New Roman" w:hAnsi="Times New Roman" w:cs="Times New Roman"/>
-          <w:color w:val="000000"/>
-          <w:sz w:val="24"/>
-          <w:szCs w:val="24"/>
-        </w:rPr>
-        <w:t>Additional course load equivalent to a Computer Science Major</w:t>
-      </w:r>
+        <w:ind w:left="142" w:right="-561"/>
+        <w:rPr>
+          <w:color w:val="000000"/>
+        </w:rPr>
+      </w:pPr>
+      <w:r>
+        <w:rPr>
+          <w:rFonts w:ascii="Times New Roman" w:eastAsia="Times New Roman" w:hAnsi="Times New Roman" w:cs="Times New Roman"/>
+          <w:color w:val="000000"/>
+        </w:rPr>
+        <w:t xml:space="preserve">Additional course load equivalent to a Computer Science </w:t>
+      </w:r>
+      <w:r>
+        <w:rPr>
+          <w:rFonts w:ascii="Times New Roman" w:eastAsia="Times New Roman" w:hAnsi="Times New Roman" w:cs="Times New Roman"/>
+          <w:color w:val="000000"/>
+        </w:rPr>
+        <w:t>Minor</w:t>
+      </w:r>
+      <w:bookmarkStart w:id="0" w:name="_GoBack"/>
+      <w:bookmarkEnd w:id="0"/>
     </w:p>
     <w:p>
       <w:pPr>
+        <w:pStyle w:val="ListParagraph"/>
         <w:numPr>
           <w:ilvl w:val="0"/>
-          <w:numId w:val="3"/>
+          <w:numId w:val="9"/>
         </w:numPr>
         <w:pBdr>
           <w:top w:val="nil"/>
@@ -185,20 +165,15 @@
           <w:between w:val="nil"/>
         </w:pBdr>
         <w:spacing w:after="0" w:line="240" w:lineRule="auto"/>
-        <w:ind w:right="-561"/>
-        <w:contextualSpacing/>
-        <w:rPr>
-          <w:color w:val="000000"/>
-          <w:sz w:val="24"/>
-          <w:szCs w:val="24"/>
-        </w:rPr>
-      </w:pPr>
-      <w:r>
-        <w:rPr>
-          <w:rFonts w:ascii="Times New Roman" w:eastAsia="Times New Roman" w:hAnsi="Times New Roman" w:cs="Times New Roman"/>
-          <w:color w:val="000000"/>
-          <w:sz w:val="24"/>
-          <w:szCs w:val="24"/>
+        <w:ind w:left="142" w:right="-561"/>
+        <w:rPr>
+          <w:color w:val="000000"/>
+        </w:rPr>
+      </w:pPr>
+      <w:r>
+        <w:rPr>
+          <w:rFonts w:ascii="Times New Roman" w:eastAsia="Times New Roman" w:hAnsi="Times New Roman" w:cs="Times New Roman"/>
+          <w:color w:val="000000"/>
         </w:rPr>
         <w:t>Currently learning full web development</w:t>
       </w:r>
@@ -213,18 +188,142 @@
         <w:rPr>
           <w:rFonts w:ascii="Times New Roman" w:eastAsia="Times New Roman" w:hAnsi="Times New Roman" w:cs="Times New Roman"/>
           <w:b/>
-          <w:sz w:val="28"/>
-          <w:szCs w:val="28"/>
         </w:rPr>
       </w:pPr>
       <w:r>
         <w:rPr>
           <w:rFonts w:ascii="Times New Roman" w:eastAsia="Times New Roman" w:hAnsi="Times New Roman" w:cs="Times New Roman"/>
           <w:b/>
-          <w:sz w:val="28"/>
-          <w:szCs w:val="28"/>
         </w:rPr>
         <w:t>Experience</w:t>
+      </w:r>
+    </w:p>
+    <w:p>
+      <w:pPr>
+        <w:tabs>
+          <w:tab w:val="right" w:pos="9921"/>
+        </w:tabs>
+        <w:spacing w:line="240" w:lineRule="auto"/>
+        <w:ind w:left="-567" w:right="-561"/>
+        <w:rPr>
+          <w:rFonts w:ascii="Times New Roman" w:eastAsia="Times New Roman" w:hAnsi="Times New Roman" w:cs="Times New Roman"/>
+          <w:color w:val="5A5A5A"/>
+        </w:rPr>
+      </w:pPr>
+      <w:r>
+        <w:rPr>
+          <w:rFonts w:ascii="Times New Roman" w:eastAsia="Times New Roman" w:hAnsi="Times New Roman" w:cs="Times New Roman"/>
+          <w:b/>
+        </w:rPr>
+        <w:t>Software Development Intern</w:t>
+      </w:r>
+      <w:r>
+        <w:rPr>
+          <w:rFonts w:ascii="Times New Roman" w:eastAsia="Times New Roman" w:hAnsi="Times New Roman" w:cs="Times New Roman"/>
+          <w:b/>
+        </w:rPr>
+        <w:tab/>
+      </w:r>
+      <w:r>
+        <w:rPr>
+          <w:rFonts w:ascii="Times New Roman" w:eastAsia="Times New Roman" w:hAnsi="Times New Roman" w:cs="Times New Roman"/>
+          <w:color w:val="5A5A5A"/>
+        </w:rPr>
+        <w:t>October</w:t>
+      </w:r>
+      <w:r>
+        <w:rPr>
+          <w:rFonts w:ascii="Times New Roman" w:eastAsia="Times New Roman" w:hAnsi="Times New Roman" w:cs="Times New Roman"/>
+          <w:color w:val="5A5A5A"/>
+        </w:rPr>
+        <w:t xml:space="preserve"> 2018 – </w:t>
+      </w:r>
+      <w:r>
+        <w:rPr>
+          <w:rFonts w:ascii="Times New Roman" w:eastAsia="Times New Roman" w:hAnsi="Times New Roman" w:cs="Times New Roman"/>
+          <w:color w:val="5A5A5A"/>
+        </w:rPr>
+        <w:t>Present</w:t>
+      </w:r>
+    </w:p>
+    <w:p>
+      <w:pPr>
+        <w:pStyle w:val="Subtitle"/>
+        <w:spacing w:line="240" w:lineRule="auto"/>
+        <w:ind w:left="-567"/>
+        <w:rPr>
+          <w:rFonts w:ascii="Times New Roman" w:eastAsia="Times New Roman" w:hAnsi="Times New Roman" w:cs="Times New Roman"/>
+        </w:rPr>
+      </w:pPr>
+      <w:r>
+        <w:rPr>
+          <w:rFonts w:ascii="Times New Roman" w:eastAsia="Times New Roman" w:hAnsi="Times New Roman" w:cs="Times New Roman"/>
+        </w:rPr>
+        <w:t>Therapy Innovation Inc.</w:t>
+      </w:r>
+      <w:r>
+        <w:rPr>
+          <w:rFonts w:ascii="Times New Roman" w:eastAsia="Times New Roman" w:hAnsi="Times New Roman" w:cs="Times New Roman"/>
+        </w:rPr>
+        <w:t xml:space="preserve"> | Toronto, ON</w:t>
+      </w:r>
+    </w:p>
+    <w:p>
+      <w:pPr>
+        <w:pStyle w:val="ListParagraph"/>
+        <w:numPr>
+          <w:ilvl w:val="0"/>
+          <w:numId w:val="6"/>
+        </w:numPr>
+        <w:tabs>
+          <w:tab w:val="right" w:pos="9921"/>
+        </w:tabs>
+        <w:spacing w:line="240" w:lineRule="auto"/>
+        <w:ind w:right="-561"/>
+        <w:rPr>
+          <w:rFonts w:ascii="Times New Roman" w:eastAsia="Times New Roman" w:hAnsi="Times New Roman" w:cs="Times New Roman"/>
+        </w:rPr>
+      </w:pPr>
+      <w:r>
+        <w:rPr>
+          <w:rFonts w:ascii="Times New Roman" w:eastAsia="Times New Roman" w:hAnsi="Times New Roman" w:cs="Times New Roman"/>
+        </w:rPr>
+        <w:t>Responsible for developing an ongoing prototype Android application for the start-up.</w:t>
+      </w:r>
+    </w:p>
+    <w:p>
+      <w:pPr>
+        <w:pStyle w:val="ListParagraph"/>
+        <w:numPr>
+          <w:ilvl w:val="0"/>
+          <w:numId w:val="6"/>
+        </w:numPr>
+        <w:tabs>
+          <w:tab w:val="right" w:pos="9921"/>
+        </w:tabs>
+        <w:spacing w:line="240" w:lineRule="auto"/>
+        <w:ind w:right="-561"/>
+        <w:rPr>
+          <w:rFonts w:ascii="Times New Roman" w:eastAsia="Times New Roman" w:hAnsi="Times New Roman" w:cs="Times New Roman"/>
+        </w:rPr>
+      </w:pPr>
+      <w:r>
+        <w:rPr>
+          <w:rFonts w:ascii="Times New Roman" w:eastAsia="Times New Roman" w:hAnsi="Times New Roman" w:cs="Times New Roman"/>
+        </w:rPr>
+        <w:t xml:space="preserve">Took the initiative to redesign the company website, increasing </w:t>
+      </w:r>
+      <w:r>
+        <w:rPr>
+          <w:rFonts w:ascii="Times New Roman" w:eastAsia="Times New Roman" w:hAnsi="Times New Roman" w:cs="Times New Roman"/>
+        </w:rPr>
+        <w:t xml:space="preserve">website </w:t>
+      </w:r>
+      <w:r>
+        <w:rPr>
+          <w:rFonts w:ascii="Times New Roman" w:eastAsia="Times New Roman" w:hAnsi="Times New Roman" w:cs="Times New Roman"/>
+        </w:rPr>
+        <w:t>responsivity and improving UI by using Bootstrap.</w:t>
       </w:r>
     </w:p>
     <w:p>
@@ -236,16 +335,12 @@
         <w:ind w:left="-567" w:right="-561"/>
         <w:rPr>
           <w:rFonts w:ascii="Times New Roman" w:eastAsia="Times New Roman" w:hAnsi="Times New Roman" w:cs="Times New Roman"/>
-          <w:sz w:val="24"/>
-          <w:szCs w:val="24"/>
         </w:rPr>
       </w:pPr>
       <w:r>
         <w:rPr>
           <w:rFonts w:ascii="Times New Roman" w:eastAsia="Times New Roman" w:hAnsi="Times New Roman" w:cs="Times New Roman"/>
           <w:b/>
-          <w:sz w:val="24"/>
-          <w:szCs w:val="24"/>
         </w:rPr>
         <w:t xml:space="preserve">Volunteer Web Developer </w:t>
       </w:r>
@@ -253,8 +348,6 @@
         <w:rPr>
           <w:rFonts w:ascii="Times New Roman" w:eastAsia="Times New Roman" w:hAnsi="Times New Roman" w:cs="Times New Roman"/>
           <w:color w:val="5A5A5A"/>
-          <w:sz w:val="20"/>
-          <w:szCs w:val="20"/>
         </w:rPr>
         <w:t xml:space="preserve">(See </w:t>
       </w:r>
@@ -262,8 +355,6 @@
         <w:rPr>
           <w:rFonts w:ascii="Times New Roman" w:eastAsia="Times New Roman" w:hAnsi="Times New Roman" w:cs="Times New Roman"/>
           <w:color w:val="5A5A5A"/>
-          <w:sz w:val="20"/>
-          <w:szCs w:val="20"/>
         </w:rPr>
         <w:t>https://github.com/SchneiderVictor</w:t>
       </w:r>
@@ -271,8 +362,6 @@
         <w:rPr>
           <w:rFonts w:ascii="Times New Roman" w:eastAsia="Times New Roman" w:hAnsi="Times New Roman" w:cs="Times New Roman"/>
           <w:color w:val="5A5A5A"/>
-          <w:sz w:val="20"/>
-          <w:szCs w:val="20"/>
         </w:rPr>
         <w:t>/PCRS_JSLINUX)</w:t>
       </w:r>
@@ -280,8 +369,6 @@
         <w:rPr>
           <w:rFonts w:ascii="Times New Roman" w:eastAsia="Times New Roman" w:hAnsi="Times New Roman" w:cs="Times New Roman"/>
           <w:b/>
-          <w:sz w:val="24"/>
-          <w:szCs w:val="24"/>
         </w:rPr>
         <w:tab/>
       </w:r>
@@ -289,8 +376,6 @@
         <w:rPr>
           <w:rFonts w:ascii="Times New Roman" w:eastAsia="Times New Roman" w:hAnsi="Times New Roman" w:cs="Times New Roman"/>
           <w:color w:val="5A5A5A"/>
-          <w:sz w:val="20"/>
-          <w:szCs w:val="20"/>
         </w:rPr>
         <w:t>May 2018 – August 2018</w:t>
       </w:r>
@@ -302,24 +387,21 @@
         <w:ind w:left="-567"/>
         <w:rPr>
           <w:rFonts w:ascii="Times New Roman" w:eastAsia="Times New Roman" w:hAnsi="Times New Roman" w:cs="Times New Roman"/>
-          <w:sz w:val="20"/>
-          <w:szCs w:val="20"/>
-        </w:rPr>
-      </w:pPr>
-      <w:r>
-        <w:rPr>
-          <w:rFonts w:ascii="Times New Roman" w:eastAsia="Times New Roman" w:hAnsi="Times New Roman" w:cs="Times New Roman"/>
-          <w:sz w:val="20"/>
-          <w:szCs w:val="20"/>
+        </w:rPr>
+      </w:pPr>
+      <w:r>
+        <w:rPr>
+          <w:rFonts w:ascii="Times New Roman" w:eastAsia="Times New Roman" w:hAnsi="Times New Roman" w:cs="Times New Roman"/>
         </w:rPr>
         <w:t>University of Toronto, St. George Campus | Toronto, ON</w:t>
       </w:r>
     </w:p>
     <w:p>
       <w:pPr>
+        <w:pStyle w:val="ListParagraph"/>
         <w:numPr>
           <w:ilvl w:val="0"/>
-          <w:numId w:val="4"/>
+          <w:numId w:val="7"/>
         </w:numPr>
         <w:pBdr>
           <w:top w:val="nil"/>
@@ -329,29 +411,25 @@
           <w:between w:val="nil"/>
         </w:pBdr>
         <w:spacing w:after="0" w:line="240" w:lineRule="auto"/>
-        <w:ind w:right="-561"/>
-        <w:contextualSpacing/>
-        <w:rPr>
-          <w:color w:val="000000"/>
-          <w:sz w:val="24"/>
-          <w:szCs w:val="24"/>
-        </w:rPr>
-      </w:pPr>
-      <w:r>
-        <w:rPr>
-          <w:rFonts w:ascii="Times New Roman" w:eastAsia="Times New Roman" w:hAnsi="Times New Roman" w:cs="Times New Roman"/>
-          <w:color w:val="000000"/>
-          <w:sz w:val="24"/>
-          <w:szCs w:val="24"/>
+        <w:ind w:left="142" w:right="-561"/>
+        <w:rPr>
+          <w:color w:val="000000"/>
+        </w:rPr>
+      </w:pPr>
+      <w:r>
+        <w:rPr>
+          <w:rFonts w:ascii="Times New Roman" w:eastAsia="Times New Roman" w:hAnsi="Times New Roman" w:cs="Times New Roman"/>
+          <w:color w:val="000000"/>
         </w:rPr>
         <w:t xml:space="preserve">An exploratory project to emulate the Linux bash terminal on a web browser. Progress was to be guided and supervised by two professors, however the work was done independently. </w:t>
       </w:r>
     </w:p>
     <w:p>
       <w:pPr>
+        <w:pStyle w:val="ListParagraph"/>
         <w:numPr>
           <w:ilvl w:val="0"/>
-          <w:numId w:val="4"/>
+          <w:numId w:val="7"/>
         </w:numPr>
         <w:pBdr>
           <w:top w:val="nil"/>
@@ -361,20 +439,15 @@
           <w:between w:val="nil"/>
         </w:pBdr>
         <w:spacing w:after="0" w:line="240" w:lineRule="auto"/>
-        <w:ind w:right="-561"/>
-        <w:contextualSpacing/>
-        <w:rPr>
-          <w:color w:val="000000"/>
-          <w:sz w:val="24"/>
-          <w:szCs w:val="24"/>
-        </w:rPr>
-      </w:pPr>
-      <w:r>
-        <w:rPr>
-          <w:rFonts w:ascii="Times New Roman" w:eastAsia="Times New Roman" w:hAnsi="Times New Roman" w:cs="Times New Roman"/>
-          <w:color w:val="000000"/>
-          <w:sz w:val="24"/>
-          <w:szCs w:val="24"/>
+        <w:ind w:left="142" w:right="-561"/>
+        <w:rPr>
+          <w:color w:val="000000"/>
+        </w:rPr>
+      </w:pPr>
+      <w:r>
+        <w:rPr>
+          <w:rFonts w:ascii="Times New Roman" w:eastAsia="Times New Roman" w:hAnsi="Times New Roman" w:cs="Times New Roman"/>
+          <w:color w:val="000000"/>
         </w:rPr>
         <w:t xml:space="preserve">Starting from </w:t>
       </w:r>
@@ -382,8 +455,6 @@
         <w:rPr>
           <w:rFonts w:ascii="Times New Roman" w:eastAsia="Times New Roman" w:hAnsi="Times New Roman" w:cs="Times New Roman"/>
           <w:color w:val="000000"/>
-          <w:sz w:val="24"/>
-          <w:szCs w:val="24"/>
         </w:rPr>
         <w:t>nothing</w:t>
       </w:r>
@@ -391,17 +462,16 @@
         <w:rPr>
           <w:rFonts w:ascii="Times New Roman" w:eastAsia="Times New Roman" w:hAnsi="Times New Roman" w:cs="Times New Roman"/>
           <w:color w:val="000000"/>
-          <w:sz w:val="24"/>
-          <w:szCs w:val="24"/>
         </w:rPr>
         <w:t>, I managed to quickly browse and eliminate different options, narrowing down to the most appropriate implementation.</w:t>
       </w:r>
     </w:p>
     <w:p>
       <w:pPr>
+        <w:pStyle w:val="ListParagraph"/>
         <w:numPr>
           <w:ilvl w:val="0"/>
-          <w:numId w:val="4"/>
+          <w:numId w:val="7"/>
         </w:numPr>
         <w:pBdr>
           <w:top w:val="nil"/>
@@ -411,29 +481,25 @@
           <w:between w:val="nil"/>
         </w:pBdr>
         <w:spacing w:after="0" w:line="240" w:lineRule="auto"/>
-        <w:ind w:right="-561"/>
-        <w:contextualSpacing/>
-        <w:rPr>
-          <w:color w:val="000000"/>
-          <w:sz w:val="24"/>
-          <w:szCs w:val="24"/>
-        </w:rPr>
-      </w:pPr>
-      <w:r>
-        <w:rPr>
-          <w:rFonts w:ascii="Times New Roman" w:eastAsia="Times New Roman" w:hAnsi="Times New Roman" w:cs="Times New Roman"/>
-          <w:color w:val="000000"/>
-          <w:sz w:val="24"/>
-          <w:szCs w:val="24"/>
+        <w:ind w:left="142" w:right="-561"/>
+        <w:rPr>
+          <w:color w:val="000000"/>
+        </w:rPr>
+      </w:pPr>
+      <w:r>
+        <w:rPr>
+          <w:rFonts w:ascii="Times New Roman" w:eastAsia="Times New Roman" w:hAnsi="Times New Roman" w:cs="Times New Roman"/>
+          <w:color w:val="000000"/>
         </w:rPr>
         <w:t>As a prototype is required, I have taken the initiative to learn JavaScript and the Node.js Express framework.</w:t>
       </w:r>
     </w:p>
     <w:p>
       <w:pPr>
+        <w:pStyle w:val="ListParagraph"/>
         <w:numPr>
           <w:ilvl w:val="0"/>
-          <w:numId w:val="4"/>
+          <w:numId w:val="7"/>
         </w:numPr>
         <w:pBdr>
           <w:top w:val="nil"/>
@@ -443,12 +509,9 @@
           <w:between w:val="nil"/>
         </w:pBdr>
         <w:spacing w:after="0" w:line="240" w:lineRule="auto"/>
-        <w:ind w:right="-561"/>
-        <w:contextualSpacing/>
-        <w:rPr>
-          <w:color w:val="000000"/>
-          <w:sz w:val="24"/>
-          <w:szCs w:val="24"/>
+        <w:ind w:left="142" w:right="-561"/>
+        <w:rPr>
+          <w:color w:val="000000"/>
         </w:rPr>
       </w:pPr>
       <w:bookmarkStart w:id="1" w:name="_gjdgxs" w:colFirst="0" w:colLast="0"/>
@@ -457,8 +520,6 @@
         <w:rPr>
           <w:rFonts w:ascii="Times New Roman" w:eastAsia="Times New Roman" w:hAnsi="Times New Roman" w:cs="Times New Roman"/>
           <w:color w:val="000000"/>
-          <w:sz w:val="24"/>
-          <w:szCs w:val="24"/>
         </w:rPr>
         <w:t xml:space="preserve">This project largely written in JavaScript and C, using </w:t>
       </w:r>
@@ -467,18 +528,21 @@
         <w:rPr>
           <w:rFonts w:ascii="Times New Roman" w:eastAsia="Times New Roman" w:hAnsi="Times New Roman" w:cs="Times New Roman"/>
           <w:color w:val="000000"/>
-          <w:sz w:val="24"/>
-          <w:szCs w:val="24"/>
-        </w:rPr>
-        <w:t>emscripten</w:t>
+        </w:rPr>
+        <w:t>E</w:t>
+      </w:r>
+      <w:r>
+        <w:rPr>
+          <w:rFonts w:ascii="Times New Roman" w:eastAsia="Times New Roman" w:hAnsi="Times New Roman" w:cs="Times New Roman"/>
+          <w:color w:val="000000"/>
+        </w:rPr>
+        <w:t>mscripten</w:t>
       </w:r>
       <w:proofErr w:type="spellEnd"/>
       <w:r>
         <w:rPr>
           <w:rFonts w:ascii="Times New Roman" w:eastAsia="Times New Roman" w:hAnsi="Times New Roman" w:cs="Times New Roman"/>
           <w:color w:val="000000"/>
-          <w:sz w:val="24"/>
-          <w:szCs w:val="24"/>
         </w:rPr>
         <w:t xml:space="preserve"> to convert the C code to WebAssembly code.</w:t>
       </w:r>
@@ -492,16 +556,12 @@
         <w:ind w:left="-567" w:right="-561"/>
         <w:rPr>
           <w:rFonts w:ascii="Times New Roman" w:eastAsia="Times New Roman" w:hAnsi="Times New Roman" w:cs="Times New Roman"/>
-          <w:sz w:val="24"/>
-          <w:szCs w:val="24"/>
         </w:rPr>
       </w:pPr>
       <w:r>
         <w:rPr>
           <w:rFonts w:ascii="Times New Roman" w:eastAsia="Times New Roman" w:hAnsi="Times New Roman" w:cs="Times New Roman"/>
           <w:b/>
-          <w:sz w:val="24"/>
-          <w:szCs w:val="24"/>
         </w:rPr>
         <w:t>Bilingual Broker Mortgage Administration officer</w:t>
       </w:r>
@@ -509,8 +569,6 @@
         <w:rPr>
           <w:rFonts w:ascii="Times New Roman" w:eastAsia="Times New Roman" w:hAnsi="Times New Roman" w:cs="Times New Roman"/>
           <w:b/>
-          <w:sz w:val="24"/>
-          <w:szCs w:val="24"/>
         </w:rPr>
         <w:tab/>
       </w:r>
@@ -518,8 +576,6 @@
         <w:rPr>
           <w:rFonts w:ascii="Times New Roman" w:eastAsia="Times New Roman" w:hAnsi="Times New Roman" w:cs="Times New Roman"/>
           <w:color w:val="5A5A5A"/>
-          <w:sz w:val="20"/>
-          <w:szCs w:val="20"/>
         </w:rPr>
         <w:t>January 2016 - Present</w:t>
       </w:r>
@@ -531,24 +587,21 @@
         <w:ind w:left="-567"/>
         <w:rPr>
           <w:rFonts w:ascii="Times New Roman" w:eastAsia="Times New Roman" w:hAnsi="Times New Roman" w:cs="Times New Roman"/>
-          <w:sz w:val="20"/>
-          <w:szCs w:val="20"/>
-        </w:rPr>
-      </w:pPr>
-      <w:r>
-        <w:rPr>
-          <w:rFonts w:ascii="Times New Roman" w:eastAsia="Times New Roman" w:hAnsi="Times New Roman" w:cs="Times New Roman"/>
-          <w:sz w:val="20"/>
-          <w:szCs w:val="20"/>
+        </w:rPr>
+      </w:pPr>
+      <w:r>
+        <w:rPr>
+          <w:rFonts w:ascii="Times New Roman" w:eastAsia="Times New Roman" w:hAnsi="Times New Roman" w:cs="Times New Roman"/>
         </w:rPr>
         <w:t>B2B Bank Head Office | Toronto, ON</w:t>
       </w:r>
     </w:p>
     <w:p>
       <w:pPr>
+        <w:pStyle w:val="ListParagraph"/>
         <w:numPr>
           <w:ilvl w:val="0"/>
-          <w:numId w:val="5"/>
+          <w:numId w:val="8"/>
         </w:numPr>
         <w:pBdr>
           <w:top w:val="nil"/>
@@ -558,29 +611,25 @@
           <w:between w:val="nil"/>
         </w:pBdr>
         <w:spacing w:after="0" w:line="240" w:lineRule="auto"/>
-        <w:ind w:right="-561"/>
-        <w:contextualSpacing/>
-        <w:rPr>
-          <w:color w:val="000000"/>
-          <w:sz w:val="24"/>
-          <w:szCs w:val="24"/>
-        </w:rPr>
-      </w:pPr>
-      <w:r>
-        <w:rPr>
-          <w:rFonts w:ascii="Times New Roman" w:eastAsia="Times New Roman" w:hAnsi="Times New Roman" w:cs="Times New Roman"/>
-          <w:color w:val="000000"/>
-          <w:sz w:val="24"/>
-          <w:szCs w:val="24"/>
+        <w:ind w:left="142" w:right="-561"/>
+        <w:rPr>
+          <w:color w:val="000000"/>
+        </w:rPr>
+      </w:pPr>
+      <w:r>
+        <w:rPr>
+          <w:rFonts w:ascii="Times New Roman" w:eastAsia="Times New Roman" w:hAnsi="Times New Roman" w:cs="Times New Roman"/>
+          <w:color w:val="000000"/>
         </w:rPr>
         <w:t>Responsible for helping complete the bank’s many time-sensitive administrative duties, while assessing the quality control of the team’s work and any documents coming in and out of the bank.</w:t>
       </w:r>
     </w:p>
     <w:p>
       <w:pPr>
+        <w:pStyle w:val="ListParagraph"/>
         <w:numPr>
           <w:ilvl w:val="0"/>
-          <w:numId w:val="5"/>
+          <w:numId w:val="8"/>
         </w:numPr>
         <w:pBdr>
           <w:top w:val="nil"/>
@@ -590,29 +639,25 @@
           <w:between w:val="nil"/>
         </w:pBdr>
         <w:spacing w:after="0" w:line="240" w:lineRule="auto"/>
-        <w:ind w:right="-561"/>
-        <w:contextualSpacing/>
-        <w:rPr>
-          <w:color w:val="000000"/>
-          <w:sz w:val="24"/>
-          <w:szCs w:val="24"/>
-        </w:rPr>
-      </w:pPr>
-      <w:r>
-        <w:rPr>
-          <w:rFonts w:ascii="Times New Roman" w:eastAsia="Times New Roman" w:hAnsi="Times New Roman" w:cs="Times New Roman"/>
-          <w:color w:val="000000"/>
-          <w:sz w:val="24"/>
-          <w:szCs w:val="24"/>
+        <w:ind w:left="142" w:right="-561"/>
+        <w:rPr>
+          <w:color w:val="000000"/>
+        </w:rPr>
+      </w:pPr>
+      <w:r>
+        <w:rPr>
+          <w:rFonts w:ascii="Times New Roman" w:eastAsia="Times New Roman" w:hAnsi="Times New Roman" w:cs="Times New Roman"/>
+          <w:color w:val="000000"/>
         </w:rPr>
         <w:t>On many occasions, I have coordinated my peers and directed them onto different queues to prevent backlog.</w:t>
       </w:r>
     </w:p>
     <w:p>
       <w:pPr>
+        <w:pStyle w:val="ListParagraph"/>
         <w:numPr>
           <w:ilvl w:val="0"/>
-          <w:numId w:val="5"/>
+          <w:numId w:val="8"/>
         </w:numPr>
         <w:pBdr>
           <w:top w:val="nil"/>
@@ -622,20 +667,15 @@
           <w:between w:val="nil"/>
         </w:pBdr>
         <w:spacing w:after="0" w:line="240" w:lineRule="auto"/>
-        <w:ind w:right="-561"/>
-        <w:contextualSpacing/>
-        <w:rPr>
-          <w:color w:val="000000"/>
-          <w:sz w:val="24"/>
-          <w:szCs w:val="24"/>
-        </w:rPr>
-      </w:pPr>
-      <w:r>
-        <w:rPr>
-          <w:rFonts w:ascii="Times New Roman" w:eastAsia="Times New Roman" w:hAnsi="Times New Roman" w:cs="Times New Roman"/>
-          <w:color w:val="000000"/>
-          <w:sz w:val="24"/>
-          <w:szCs w:val="24"/>
+        <w:ind w:left="142" w:right="-561"/>
+        <w:rPr>
+          <w:color w:val="000000"/>
+        </w:rPr>
+      </w:pPr>
+      <w:r>
+        <w:rPr>
+          <w:rFonts w:ascii="Times New Roman" w:eastAsia="Times New Roman" w:hAnsi="Times New Roman" w:cs="Times New Roman"/>
+          <w:color w:val="000000"/>
         </w:rPr>
         <w:t>I have improve</w:t>
       </w:r>
@@ -643,8 +683,6 @@
         <w:rPr>
           <w:rFonts w:ascii="Times New Roman" w:eastAsia="Times New Roman" w:hAnsi="Times New Roman" w:cs="Times New Roman"/>
           <w:color w:val="000000"/>
-          <w:sz w:val="24"/>
-          <w:szCs w:val="24"/>
         </w:rPr>
         <w:t>d productivity by revising</w:t>
       </w:r>
@@ -652,8 +690,6 @@
         <w:rPr>
           <w:rFonts w:ascii="Times New Roman" w:eastAsia="Times New Roman" w:hAnsi="Times New Roman" w:cs="Times New Roman"/>
           <w:color w:val="000000"/>
-          <w:sz w:val="24"/>
-          <w:szCs w:val="24"/>
         </w:rPr>
         <w:t xml:space="preserve"> team-specific work procedures</w:t>
       </w:r>
@@ -661,8 +697,6 @@
         <w:rPr>
           <w:rFonts w:ascii="Times New Roman" w:eastAsia="Times New Roman" w:hAnsi="Times New Roman" w:cs="Times New Roman"/>
           <w:color w:val="000000"/>
-          <w:sz w:val="24"/>
-          <w:szCs w:val="24"/>
         </w:rPr>
         <w:t xml:space="preserve"> and</w:t>
       </w:r>
@@ -670,8 +704,6 @@
         <w:rPr>
           <w:rFonts w:ascii="Times New Roman" w:eastAsia="Times New Roman" w:hAnsi="Times New Roman" w:cs="Times New Roman"/>
           <w:color w:val="000000"/>
-          <w:sz w:val="24"/>
-          <w:szCs w:val="24"/>
         </w:rPr>
         <w:t xml:space="preserve"> training documents and </w:t>
       </w:r>
@@ -679,8 +711,6 @@
         <w:rPr>
           <w:rFonts w:ascii="Times New Roman" w:eastAsia="Times New Roman" w:hAnsi="Times New Roman" w:cs="Times New Roman"/>
           <w:color w:val="000000"/>
-          <w:sz w:val="24"/>
-          <w:szCs w:val="24"/>
         </w:rPr>
         <w:t>improved client response rates by</w:t>
       </w:r>
@@ -688,8 +718,6 @@
         <w:rPr>
           <w:rFonts w:ascii="Times New Roman" w:eastAsia="Times New Roman" w:hAnsi="Times New Roman" w:cs="Times New Roman"/>
           <w:color w:val="000000"/>
-          <w:sz w:val="24"/>
-          <w:szCs w:val="24"/>
         </w:rPr>
         <w:t xml:space="preserve"> revi</w:t>
       </w:r>
@@ -697,8 +725,6 @@
         <w:rPr>
           <w:rFonts w:ascii="Times New Roman" w:eastAsia="Times New Roman" w:hAnsi="Times New Roman" w:cs="Times New Roman"/>
           <w:color w:val="000000"/>
-          <w:sz w:val="24"/>
-          <w:szCs w:val="24"/>
         </w:rPr>
         <w:t>sing</w:t>
       </w:r>
@@ -706,17 +732,16 @@
         <w:rPr>
           <w:rFonts w:ascii="Times New Roman" w:eastAsia="Times New Roman" w:hAnsi="Times New Roman" w:cs="Times New Roman"/>
           <w:color w:val="000000"/>
-          <w:sz w:val="24"/>
-          <w:szCs w:val="24"/>
         </w:rPr>
         <w:t xml:space="preserve"> translations on bank correspondence.</w:t>
       </w:r>
     </w:p>
     <w:p>
       <w:pPr>
+        <w:pStyle w:val="ListParagraph"/>
         <w:numPr>
           <w:ilvl w:val="0"/>
-          <w:numId w:val="5"/>
+          <w:numId w:val="8"/>
         </w:numPr>
         <w:pBdr>
           <w:top w:val="nil"/>
@@ -726,20 +751,15 @@
           <w:between w:val="nil"/>
         </w:pBdr>
         <w:spacing w:after="0" w:line="240" w:lineRule="auto"/>
-        <w:ind w:right="-561"/>
-        <w:contextualSpacing/>
-        <w:rPr>
-          <w:color w:val="000000"/>
-          <w:sz w:val="24"/>
-          <w:szCs w:val="24"/>
-        </w:rPr>
-      </w:pPr>
-      <w:r>
-        <w:rPr>
-          <w:rFonts w:ascii="Times New Roman" w:eastAsia="Times New Roman" w:hAnsi="Times New Roman" w:cs="Times New Roman"/>
-          <w:color w:val="000000"/>
-          <w:sz w:val="24"/>
-          <w:szCs w:val="24"/>
+        <w:ind w:left="142" w:right="-561"/>
+        <w:rPr>
+          <w:color w:val="000000"/>
+        </w:rPr>
+      </w:pPr>
+      <w:r>
+        <w:rPr>
+          <w:rFonts w:ascii="Times New Roman" w:eastAsia="Times New Roman" w:hAnsi="Times New Roman" w:cs="Times New Roman"/>
+          <w:color w:val="000000"/>
         </w:rPr>
         <w:t>I have taken the initiative to seek training on various work types to allow support and adaptability in a high-turnover work environment.</w:t>
       </w:r>
@@ -754,16 +774,12 @@
         <w:rPr>
           <w:rFonts w:ascii="Times New Roman" w:eastAsia="Times New Roman" w:hAnsi="Times New Roman" w:cs="Times New Roman"/>
           <w:b/>
-          <w:sz w:val="28"/>
-          <w:szCs w:val="28"/>
         </w:rPr>
       </w:pPr>
       <w:r>
         <w:rPr>
           <w:rFonts w:ascii="Times New Roman" w:eastAsia="Times New Roman" w:hAnsi="Times New Roman" w:cs="Times New Roman"/>
           <w:b/>
-          <w:sz w:val="28"/>
-          <w:szCs w:val="28"/>
         </w:rPr>
         <w:t>Projects</w:t>
       </w:r>
@@ -775,8 +791,6 @@
         <w:rPr>
           <w:rFonts w:ascii="Times New Roman" w:eastAsia="Times New Roman" w:hAnsi="Times New Roman" w:cs="Times New Roman"/>
           <w:b/>
-          <w:sz w:val="24"/>
-          <w:szCs w:val="24"/>
         </w:rPr>
       </w:pPr>
       <w:bookmarkStart w:id="2" w:name="_30j0zll" w:colFirst="0" w:colLast="0"/>
@@ -785,8 +799,6 @@
         <w:rPr>
           <w:rFonts w:ascii="Times New Roman" w:eastAsia="Times New Roman" w:hAnsi="Times New Roman" w:cs="Times New Roman"/>
           <w:b/>
-          <w:sz w:val="24"/>
-          <w:szCs w:val="24"/>
         </w:rPr>
         <w:t xml:space="preserve">Android Development </w:t>
       </w:r>
@@ -794,8 +806,6 @@
         <w:rPr>
           <w:rFonts w:ascii="Times New Roman" w:eastAsia="Times New Roman" w:hAnsi="Times New Roman" w:cs="Times New Roman"/>
           <w:color w:val="5A5A5A"/>
-          <w:sz w:val="20"/>
-          <w:szCs w:val="20"/>
         </w:rPr>
         <w:t xml:space="preserve">(See </w:t>
       </w:r>
@@ -803,8 +813,6 @@
         <w:rPr>
           <w:rFonts w:ascii="Times New Roman" w:eastAsia="Times New Roman" w:hAnsi="Times New Roman" w:cs="Times New Roman"/>
           <w:color w:val="5A5A5A"/>
-          <w:sz w:val="20"/>
-          <w:szCs w:val="20"/>
         </w:rPr>
         <w:t>https://github.com/SchneiderVictor</w:t>
       </w:r>
@@ -812,17 +820,16 @@
         <w:rPr>
           <w:rFonts w:ascii="Times New Roman" w:eastAsia="Times New Roman" w:hAnsi="Times New Roman" w:cs="Times New Roman"/>
           <w:color w:val="5A5A5A"/>
-          <w:sz w:val="20"/>
-          <w:szCs w:val="20"/>
         </w:rPr>
         <w:t>/DotsNLines)</w:t>
       </w:r>
     </w:p>
     <w:p>
       <w:pPr>
+        <w:pStyle w:val="ListParagraph"/>
         <w:numPr>
           <w:ilvl w:val="0"/>
-          <w:numId w:val="2"/>
+          <w:numId w:val="11"/>
         </w:numPr>
         <w:pBdr>
           <w:top w:val="nil"/>
@@ -832,29 +839,25 @@
           <w:between w:val="nil"/>
         </w:pBdr>
         <w:spacing w:after="0" w:line="240" w:lineRule="auto"/>
-        <w:ind w:right="-561"/>
-        <w:contextualSpacing/>
-        <w:rPr>
-          <w:color w:val="000000"/>
-          <w:sz w:val="24"/>
-          <w:szCs w:val="24"/>
-        </w:rPr>
-      </w:pPr>
-      <w:r>
-        <w:rPr>
-          <w:rFonts w:ascii="Times New Roman" w:eastAsia="Times New Roman" w:hAnsi="Times New Roman" w:cs="Times New Roman"/>
-          <w:color w:val="000000"/>
-          <w:sz w:val="24"/>
-          <w:szCs w:val="24"/>
+        <w:ind w:left="142" w:right="-561"/>
+        <w:rPr>
+          <w:color w:val="000000"/>
+        </w:rPr>
+      </w:pPr>
+      <w:r>
+        <w:rPr>
+          <w:rFonts w:ascii="Times New Roman" w:eastAsia="Times New Roman" w:hAnsi="Times New Roman" w:cs="Times New Roman"/>
+          <w:color w:val="000000"/>
         </w:rPr>
         <w:t>As a personal interest, I have taken it upon myself to learn full Android Development, while keeping attention to material design principles.</w:t>
       </w:r>
     </w:p>
     <w:p>
       <w:pPr>
+        <w:pStyle w:val="ListParagraph"/>
         <w:numPr>
           <w:ilvl w:val="0"/>
-          <w:numId w:val="2"/>
+          <w:numId w:val="11"/>
         </w:numPr>
         <w:pBdr>
           <w:top w:val="nil"/>
@@ -864,28 +867,21 @@
           <w:between w:val="nil"/>
         </w:pBdr>
         <w:spacing w:after="0" w:line="240" w:lineRule="auto"/>
-        <w:ind w:right="-561"/>
-        <w:contextualSpacing/>
-        <w:rPr>
-          <w:color w:val="000000"/>
-          <w:sz w:val="24"/>
-          <w:szCs w:val="24"/>
-        </w:rPr>
-      </w:pPr>
-      <w:r>
-        <w:rPr>
-          <w:rFonts w:ascii="Times New Roman" w:eastAsia="Times New Roman" w:hAnsi="Times New Roman" w:cs="Times New Roman"/>
-          <w:color w:val="000000"/>
-          <w:sz w:val="24"/>
-          <w:szCs w:val="24"/>
+        <w:ind w:left="142" w:right="-561"/>
+        <w:rPr>
+          <w:color w:val="000000"/>
+        </w:rPr>
+      </w:pPr>
+      <w:r>
+        <w:rPr>
+          <w:rFonts w:ascii="Times New Roman" w:eastAsia="Times New Roman" w:hAnsi="Times New Roman" w:cs="Times New Roman"/>
+          <w:color w:val="000000"/>
         </w:rPr>
         <w:t>Currently working on developing a sim</w:t>
       </w:r>
       <w:r>
         <w:rPr>
           <w:rFonts w:ascii="Times New Roman" w:eastAsia="Times New Roman" w:hAnsi="Times New Roman" w:cs="Times New Roman"/>
-          <w:sz w:val="24"/>
-          <w:szCs w:val="24"/>
         </w:rPr>
         <w:t>ple game of dots and lines game</w:t>
       </w:r>
@@ -893,8 +889,6 @@
         <w:rPr>
           <w:rFonts w:ascii="Times New Roman" w:eastAsia="Times New Roman" w:hAnsi="Times New Roman" w:cs="Times New Roman"/>
           <w:color w:val="000000"/>
-          <w:sz w:val="24"/>
-          <w:szCs w:val="24"/>
         </w:rPr>
         <w:t xml:space="preserve"> using purely stock Android.</w:t>
       </w:r>
@@ -905,16 +899,12 @@
         <w:rPr>
           <w:rFonts w:ascii="Times New Roman" w:eastAsia="Times New Roman" w:hAnsi="Times New Roman" w:cs="Times New Roman"/>
           <w:b/>
-          <w:sz w:val="24"/>
-          <w:szCs w:val="24"/>
         </w:rPr>
       </w:pPr>
       <w:r>
         <w:rPr>
           <w:rFonts w:ascii="Times New Roman" w:eastAsia="Times New Roman" w:hAnsi="Times New Roman" w:cs="Times New Roman"/>
           <w:b/>
-          <w:sz w:val="24"/>
-          <w:szCs w:val="24"/>
         </w:rPr>
         <w:t xml:space="preserve">Picture Management tool </w:t>
       </w:r>
@@ -922,8 +912,6 @@
         <w:rPr>
           <w:rFonts w:ascii="Times New Roman" w:eastAsia="Times New Roman" w:hAnsi="Times New Roman" w:cs="Times New Roman"/>
           <w:color w:val="5A5A5A"/>
-          <w:sz w:val="20"/>
-          <w:szCs w:val="20"/>
         </w:rPr>
         <w:t>(See https://github.com/</w:t>
       </w:r>
@@ -931,8 +919,6 @@
         <w:rPr>
           <w:rFonts w:ascii="Times New Roman" w:eastAsia="Times New Roman" w:hAnsi="Times New Roman" w:cs="Times New Roman"/>
           <w:color w:val="5A5A5A"/>
-          <w:sz w:val="20"/>
-          <w:szCs w:val="20"/>
         </w:rPr>
         <w:t>SchneiderVictor</w:t>
       </w:r>
@@ -940,17 +926,16 @@
         <w:rPr>
           <w:rFonts w:ascii="Times New Roman" w:eastAsia="Times New Roman" w:hAnsi="Times New Roman" w:cs="Times New Roman"/>
           <w:color w:val="5A5A5A"/>
-          <w:sz w:val="20"/>
-          <w:szCs w:val="20"/>
         </w:rPr>
         <w:t>/-memories)</w:t>
       </w:r>
     </w:p>
     <w:p>
       <w:pPr>
+        <w:pStyle w:val="ListParagraph"/>
         <w:numPr>
           <w:ilvl w:val="0"/>
-          <w:numId w:val="1"/>
+          <w:numId w:val="10"/>
         </w:numPr>
         <w:pBdr>
           <w:top w:val="nil"/>
@@ -961,11 +946,8 @@
         </w:pBdr>
         <w:spacing w:after="0"/>
         <w:ind w:left="142"/>
-        <w:contextualSpacing/>
-        <w:rPr>
-          <w:color w:val="000000"/>
-          <w:sz w:val="24"/>
-          <w:szCs w:val="24"/>
+        <w:rPr>
+          <w:color w:val="000000"/>
         </w:rPr>
       </w:pPr>
       <w:bookmarkStart w:id="3" w:name="_1fob9te" w:colFirst="0" w:colLast="0"/>
@@ -974,8 +956,6 @@
         <w:rPr>
           <w:rFonts w:ascii="Times New Roman" w:eastAsia="Times New Roman" w:hAnsi="Times New Roman" w:cs="Times New Roman"/>
           <w:color w:val="000000"/>
-          <w:sz w:val="24"/>
-          <w:szCs w:val="24"/>
         </w:rPr>
         <w:t xml:space="preserve">As part as a class assignment, 3 teammates and I created a </w:t>
       </w:r>
@@ -984,8 +964,6 @@
         <w:rPr>
           <w:rFonts w:ascii="Times New Roman" w:eastAsia="Times New Roman" w:hAnsi="Times New Roman" w:cs="Times New Roman"/>
           <w:color w:val="000000"/>
-          <w:sz w:val="24"/>
-          <w:szCs w:val="24"/>
         </w:rPr>
         <w:t>JavaFx</w:t>
       </w:r>
@@ -994,8 +972,6 @@
         <w:rPr>
           <w:rFonts w:ascii="Times New Roman" w:eastAsia="Times New Roman" w:hAnsi="Times New Roman" w:cs="Times New Roman"/>
           <w:color w:val="000000"/>
-          <w:sz w:val="24"/>
-          <w:szCs w:val="24"/>
         </w:rPr>
         <w:t xml:space="preserve"> application that enabled the user to tag pictures, search through pictures by tags, review a history (and revert to a specific state) which also featured autosaving.</w:t>
       </w:r>
@@ -1010,16 +986,12 @@
         <w:rPr>
           <w:rFonts w:ascii="Times New Roman" w:eastAsia="Times New Roman" w:hAnsi="Times New Roman" w:cs="Times New Roman"/>
           <w:b/>
-          <w:sz w:val="28"/>
-          <w:szCs w:val="28"/>
         </w:rPr>
       </w:pPr>
       <w:r>
         <w:rPr>
           <w:rFonts w:ascii="Times New Roman" w:eastAsia="Times New Roman" w:hAnsi="Times New Roman" w:cs="Times New Roman"/>
           <w:b/>
-          <w:sz w:val="28"/>
-          <w:szCs w:val="28"/>
         </w:rPr>
         <w:t>Skills</w:t>
       </w:r>
@@ -1030,17 +1002,61 @@
         <w:ind w:left="-567" w:right="-561"/>
         <w:rPr>
           <w:rFonts w:ascii="Times New Roman" w:eastAsia="Times New Roman" w:hAnsi="Times New Roman" w:cs="Times New Roman"/>
-          <w:sz w:val="24"/>
-          <w:szCs w:val="24"/>
-        </w:rPr>
-      </w:pPr>
-      <w:r>
-        <w:rPr>
-          <w:rFonts w:ascii="Times New Roman" w:eastAsia="Times New Roman" w:hAnsi="Times New Roman" w:cs="Times New Roman"/>
-          <w:sz w:val="24"/>
-          <w:szCs w:val="24"/>
-        </w:rPr>
-        <w:t>Java | C | Android | Python | R | HTML | CSS | Git | Node.js | Express.js | Linux environments</w:t>
+        </w:rPr>
+      </w:pPr>
+      <w:r>
+        <w:rPr>
+          <w:rFonts w:ascii="Times New Roman" w:eastAsia="Times New Roman" w:hAnsi="Times New Roman" w:cs="Times New Roman"/>
+        </w:rPr>
+        <w:t>Java | C | Android | Python |</w:t>
+      </w:r>
+      <w:r>
+        <w:rPr>
+          <w:rFonts w:ascii="Times New Roman" w:eastAsia="Times New Roman" w:hAnsi="Times New Roman" w:cs="Times New Roman"/>
+        </w:rPr>
+        <w:t xml:space="preserve"> </w:t>
+      </w:r>
+      <w:r>
+        <w:rPr>
+          <w:rFonts w:ascii="Times New Roman" w:eastAsia="Times New Roman" w:hAnsi="Times New Roman" w:cs="Times New Roman"/>
+        </w:rPr>
+        <w:t>Git</w:t>
+      </w:r>
+      <w:r>
+        <w:rPr>
+          <w:rFonts w:ascii="Times New Roman" w:eastAsia="Times New Roman" w:hAnsi="Times New Roman" w:cs="Times New Roman"/>
+        </w:rPr>
+        <w:t xml:space="preserve"> |</w:t>
+      </w:r>
+      <w:r>
+        <w:rPr>
+          <w:rFonts w:ascii="Times New Roman" w:eastAsia="Times New Roman" w:hAnsi="Times New Roman" w:cs="Times New Roman"/>
+        </w:rPr>
+        <w:t xml:space="preserve"> HTML | CSS </w:t>
+      </w:r>
+      <w:r>
+        <w:rPr>
+          <w:rFonts w:ascii="Times New Roman" w:eastAsia="Times New Roman" w:hAnsi="Times New Roman" w:cs="Times New Roman"/>
+        </w:rPr>
+        <w:t xml:space="preserve">| Bootstrap </w:t>
+      </w:r>
+      <w:r>
+        <w:rPr>
+          <w:rFonts w:ascii="Times New Roman" w:eastAsia="Times New Roman" w:hAnsi="Times New Roman" w:cs="Times New Roman"/>
+        </w:rPr>
+        <w:t>| Node.js | Express.js | Linux environments</w:t>
+      </w:r>
+      <w:r>
+        <w:rPr>
+          <w:rFonts w:ascii="Times New Roman" w:eastAsia="Times New Roman" w:hAnsi="Times New Roman" w:cs="Times New Roman"/>
+        </w:rPr>
+        <w:t xml:space="preserve"> | </w:t>
+      </w:r>
+      <w:r>
+        <w:rPr>
+          <w:rFonts w:ascii="Times New Roman" w:eastAsia="Times New Roman" w:hAnsi="Times New Roman" w:cs="Times New Roman"/>
+        </w:rPr>
+        <w:t>R</w:t>
       </w:r>
     </w:p>
     <w:sectPr>
@@ -1310,6 +1326,119 @@
     </w:lvl>
   </w:abstractNum>
   <w:abstractNum w:abstractNumId="1" w15:restartNumberingAfterBreak="0">
+    <w:nsid w:val="04321BAB"/>
+    <w:multiLevelType w:val="hybridMultilevel"/>
+    <w:tmpl w:val="3ACAE8CA"/>
+    <w:lvl w:ilvl="0" w:tplc="10090001">
+      <w:start w:val="1"/>
+      <w:numFmt w:val="bullet"/>
+      <w:lvlText w:val=""/>
+      <w:lvlJc w:val="left"/>
+      <w:pPr>
+        <w:ind w:left="513" w:hanging="360"/>
+      </w:pPr>
+      <w:rPr>
+        <w:rFonts w:ascii="Symbol" w:hAnsi="Symbol" w:hint="default"/>
+      </w:rPr>
+    </w:lvl>
+    <w:lvl w:ilvl="1" w:tplc="10090003" w:tentative="1">
+      <w:start w:val="1"/>
+      <w:numFmt w:val="bullet"/>
+      <w:lvlText w:val="o"/>
+      <w:lvlJc w:val="left"/>
+      <w:pPr>
+        <w:ind w:left="1233" w:hanging="360"/>
+      </w:pPr>
+      <w:rPr>
+        <w:rFonts w:ascii="Courier New" w:hAnsi="Courier New" w:cs="Courier New" w:hint="default"/>
+      </w:rPr>
+    </w:lvl>
+    <w:lvl w:ilvl="2" w:tplc="10090005" w:tentative="1">
+      <w:start w:val="1"/>
+      <w:numFmt w:val="bullet"/>
+      <w:lvlText w:val=""/>
+      <w:lvlJc w:val="left"/>
+      <w:pPr>
+        <w:ind w:left="1953" w:hanging="360"/>
+      </w:pPr>
+      <w:rPr>
+        <w:rFonts w:ascii="Wingdings" w:hAnsi="Wingdings" w:hint="default"/>
+      </w:rPr>
+    </w:lvl>
+    <w:lvl w:ilvl="3" w:tplc="10090001" w:tentative="1">
+      <w:start w:val="1"/>
+      <w:numFmt w:val="bullet"/>
+      <w:lvlText w:val=""/>
+      <w:lvlJc w:val="left"/>
+      <w:pPr>
+        <w:ind w:left="2673" w:hanging="360"/>
+      </w:pPr>
+      <w:rPr>
+        <w:rFonts w:ascii="Symbol" w:hAnsi="Symbol" w:hint="default"/>
+      </w:rPr>
+    </w:lvl>
+    <w:lvl w:ilvl="4" w:tplc="10090003" w:tentative="1">
+      <w:start w:val="1"/>
+      <w:numFmt w:val="bullet"/>
+      <w:lvlText w:val="o"/>
+      <w:lvlJc w:val="left"/>
+      <w:pPr>
+        <w:ind w:left="3393" w:hanging="360"/>
+      </w:pPr>
+      <w:rPr>
+        <w:rFonts w:ascii="Courier New" w:hAnsi="Courier New" w:cs="Courier New" w:hint="default"/>
+      </w:rPr>
+    </w:lvl>
+    <w:lvl w:ilvl="5" w:tplc="10090005" w:tentative="1">
+      <w:start w:val="1"/>
+      <w:numFmt w:val="bullet"/>
+      <w:lvlText w:val=""/>
+      <w:lvlJc w:val="left"/>
+      <w:pPr>
+        <w:ind w:left="4113" w:hanging="360"/>
+      </w:pPr>
+      <w:rPr>
+        <w:rFonts w:ascii="Wingdings" w:hAnsi="Wingdings" w:hint="default"/>
+      </w:rPr>
+    </w:lvl>
+    <w:lvl w:ilvl="6" w:tplc="10090001" w:tentative="1">
+      <w:start w:val="1"/>
+      <w:numFmt w:val="bullet"/>
+      <w:lvlText w:val=""/>
+      <w:lvlJc w:val="left"/>
+      <w:pPr>
+        <w:ind w:left="4833" w:hanging="360"/>
+      </w:pPr>
+      <w:rPr>
+        <w:rFonts w:ascii="Symbol" w:hAnsi="Symbol" w:hint="default"/>
+      </w:rPr>
+    </w:lvl>
+    <w:lvl w:ilvl="7" w:tplc="10090003" w:tentative="1">
+      <w:start w:val="1"/>
+      <w:numFmt w:val="bullet"/>
+      <w:lvlText w:val="o"/>
+      <w:lvlJc w:val="left"/>
+      <w:pPr>
+        <w:ind w:left="5553" w:hanging="360"/>
+      </w:pPr>
+      <w:rPr>
+        <w:rFonts w:ascii="Courier New" w:hAnsi="Courier New" w:cs="Courier New" w:hint="default"/>
+      </w:rPr>
+    </w:lvl>
+    <w:lvl w:ilvl="8" w:tplc="10090005" w:tentative="1">
+      <w:start w:val="1"/>
+      <w:numFmt w:val="bullet"/>
+      <w:lvlText w:val=""/>
+      <w:lvlJc w:val="left"/>
+      <w:pPr>
+        <w:ind w:left="6273" w:hanging="360"/>
+      </w:pPr>
+      <w:rPr>
+        <w:rFonts w:ascii="Wingdings" w:hAnsi="Wingdings" w:hint="default"/>
+      </w:rPr>
+    </w:lvl>
+  </w:abstractNum>
+  <w:abstractNum w:abstractNumId="2" w15:restartNumberingAfterBreak="0">
     <w:nsid w:val="067B520C"/>
     <w:multiLevelType w:val="multilevel"/>
     <w:tmpl w:val="A3429C8C"/>
@@ -1422,7 +1551,120 @@
       </w:rPr>
     </w:lvl>
   </w:abstractNum>
-  <w:abstractNum w:abstractNumId="2" w15:restartNumberingAfterBreak="0">
+  <w:abstractNum w:abstractNumId="3" w15:restartNumberingAfterBreak="0">
+    <w:nsid w:val="0A1A3609"/>
+    <w:multiLevelType w:val="hybridMultilevel"/>
+    <w:tmpl w:val="6B52B2D6"/>
+    <w:lvl w:ilvl="0" w:tplc="10090001">
+      <w:start w:val="1"/>
+      <w:numFmt w:val="bullet"/>
+      <w:lvlText w:val=""/>
+      <w:lvlJc w:val="left"/>
+      <w:pPr>
+        <w:ind w:left="513" w:hanging="360"/>
+      </w:pPr>
+      <w:rPr>
+        <w:rFonts w:ascii="Symbol" w:hAnsi="Symbol" w:hint="default"/>
+      </w:rPr>
+    </w:lvl>
+    <w:lvl w:ilvl="1" w:tplc="10090003" w:tentative="1">
+      <w:start w:val="1"/>
+      <w:numFmt w:val="bullet"/>
+      <w:lvlText w:val="o"/>
+      <w:lvlJc w:val="left"/>
+      <w:pPr>
+        <w:ind w:left="1233" w:hanging="360"/>
+      </w:pPr>
+      <w:rPr>
+        <w:rFonts w:ascii="Courier New" w:hAnsi="Courier New" w:cs="Courier New" w:hint="default"/>
+      </w:rPr>
+    </w:lvl>
+    <w:lvl w:ilvl="2" w:tplc="10090005" w:tentative="1">
+      <w:start w:val="1"/>
+      <w:numFmt w:val="bullet"/>
+      <w:lvlText w:val=""/>
+      <w:lvlJc w:val="left"/>
+      <w:pPr>
+        <w:ind w:left="1953" w:hanging="360"/>
+      </w:pPr>
+      <w:rPr>
+        <w:rFonts w:ascii="Wingdings" w:hAnsi="Wingdings" w:hint="default"/>
+      </w:rPr>
+    </w:lvl>
+    <w:lvl w:ilvl="3" w:tplc="10090001" w:tentative="1">
+      <w:start w:val="1"/>
+      <w:numFmt w:val="bullet"/>
+      <w:lvlText w:val=""/>
+      <w:lvlJc w:val="left"/>
+      <w:pPr>
+        <w:ind w:left="2673" w:hanging="360"/>
+      </w:pPr>
+      <w:rPr>
+        <w:rFonts w:ascii="Symbol" w:hAnsi="Symbol" w:hint="default"/>
+      </w:rPr>
+    </w:lvl>
+    <w:lvl w:ilvl="4" w:tplc="10090003" w:tentative="1">
+      <w:start w:val="1"/>
+      <w:numFmt w:val="bullet"/>
+      <w:lvlText w:val="o"/>
+      <w:lvlJc w:val="left"/>
+      <w:pPr>
+        <w:ind w:left="3393" w:hanging="360"/>
+      </w:pPr>
+      <w:rPr>
+        <w:rFonts w:ascii="Courier New" w:hAnsi="Courier New" w:cs="Courier New" w:hint="default"/>
+      </w:rPr>
+    </w:lvl>
+    <w:lvl w:ilvl="5" w:tplc="10090005" w:tentative="1">
+      <w:start w:val="1"/>
+      <w:numFmt w:val="bullet"/>
+      <w:lvlText w:val=""/>
+      <w:lvlJc w:val="left"/>
+      <w:pPr>
+        <w:ind w:left="4113" w:hanging="360"/>
+      </w:pPr>
+      <w:rPr>
+        <w:rFonts w:ascii="Wingdings" w:hAnsi="Wingdings" w:hint="default"/>
+      </w:rPr>
+    </w:lvl>
+    <w:lvl w:ilvl="6" w:tplc="10090001" w:tentative="1">
+      <w:start w:val="1"/>
+      <w:numFmt w:val="bullet"/>
+      <w:lvlText w:val=""/>
+      <w:lvlJc w:val="left"/>
+      <w:pPr>
+        <w:ind w:left="4833" w:hanging="360"/>
+      </w:pPr>
+      <w:rPr>
+        <w:rFonts w:ascii="Symbol" w:hAnsi="Symbol" w:hint="default"/>
+      </w:rPr>
+    </w:lvl>
+    <w:lvl w:ilvl="7" w:tplc="10090003" w:tentative="1">
+      <w:start w:val="1"/>
+      <w:numFmt w:val="bullet"/>
+      <w:lvlText w:val="o"/>
+      <w:lvlJc w:val="left"/>
+      <w:pPr>
+        <w:ind w:left="5553" w:hanging="360"/>
+      </w:pPr>
+      <w:rPr>
+        <w:rFonts w:ascii="Courier New" w:hAnsi="Courier New" w:cs="Courier New" w:hint="default"/>
+      </w:rPr>
+    </w:lvl>
+    <w:lvl w:ilvl="8" w:tplc="10090005" w:tentative="1">
+      <w:start w:val="1"/>
+      <w:numFmt w:val="bullet"/>
+      <w:lvlText w:val=""/>
+      <w:lvlJc w:val="left"/>
+      <w:pPr>
+        <w:ind w:left="6273" w:hanging="360"/>
+      </w:pPr>
+      <w:rPr>
+        <w:rFonts w:ascii="Wingdings" w:hAnsi="Wingdings" w:hint="default"/>
+      </w:rPr>
+    </w:lvl>
+  </w:abstractNum>
+  <w:abstractNum w:abstractNumId="4" w15:restartNumberingAfterBreak="0">
     <w:nsid w:val="1AD04722"/>
     <w:multiLevelType w:val="multilevel"/>
     <w:tmpl w:val="2DCE9CCE"/>
@@ -1535,7 +1777,346 @@
       </w:rPr>
     </w:lvl>
   </w:abstractNum>
-  <w:abstractNum w:abstractNumId="3" w15:restartNumberingAfterBreak="0">
+  <w:abstractNum w:abstractNumId="5" w15:restartNumberingAfterBreak="0">
+    <w:nsid w:val="1D126507"/>
+    <w:multiLevelType w:val="hybridMultilevel"/>
+    <w:tmpl w:val="316EAB1C"/>
+    <w:lvl w:ilvl="0" w:tplc="10090001">
+      <w:start w:val="1"/>
+      <w:numFmt w:val="bullet"/>
+      <w:lvlText w:val=""/>
+      <w:lvlJc w:val="left"/>
+      <w:pPr>
+        <w:ind w:left="153" w:hanging="360"/>
+      </w:pPr>
+      <w:rPr>
+        <w:rFonts w:ascii="Symbol" w:hAnsi="Symbol" w:hint="default"/>
+      </w:rPr>
+    </w:lvl>
+    <w:lvl w:ilvl="1" w:tplc="10090003" w:tentative="1">
+      <w:start w:val="1"/>
+      <w:numFmt w:val="bullet"/>
+      <w:lvlText w:val="o"/>
+      <w:lvlJc w:val="left"/>
+      <w:pPr>
+        <w:ind w:left="873" w:hanging="360"/>
+      </w:pPr>
+      <w:rPr>
+        <w:rFonts w:ascii="Courier New" w:hAnsi="Courier New" w:cs="Courier New" w:hint="default"/>
+      </w:rPr>
+    </w:lvl>
+    <w:lvl w:ilvl="2" w:tplc="10090005" w:tentative="1">
+      <w:start w:val="1"/>
+      <w:numFmt w:val="bullet"/>
+      <w:lvlText w:val=""/>
+      <w:lvlJc w:val="left"/>
+      <w:pPr>
+        <w:ind w:left="1593" w:hanging="360"/>
+      </w:pPr>
+      <w:rPr>
+        <w:rFonts w:ascii="Wingdings" w:hAnsi="Wingdings" w:hint="default"/>
+      </w:rPr>
+    </w:lvl>
+    <w:lvl w:ilvl="3" w:tplc="10090001" w:tentative="1">
+      <w:start w:val="1"/>
+      <w:numFmt w:val="bullet"/>
+      <w:lvlText w:val=""/>
+      <w:lvlJc w:val="left"/>
+      <w:pPr>
+        <w:ind w:left="2313" w:hanging="360"/>
+      </w:pPr>
+      <w:rPr>
+        <w:rFonts w:ascii="Symbol" w:hAnsi="Symbol" w:hint="default"/>
+      </w:rPr>
+    </w:lvl>
+    <w:lvl w:ilvl="4" w:tplc="10090003" w:tentative="1">
+      <w:start w:val="1"/>
+      <w:numFmt w:val="bullet"/>
+      <w:lvlText w:val="o"/>
+      <w:lvlJc w:val="left"/>
+      <w:pPr>
+        <w:ind w:left="3033" w:hanging="360"/>
+      </w:pPr>
+      <w:rPr>
+        <w:rFonts w:ascii="Courier New" w:hAnsi="Courier New" w:cs="Courier New" w:hint="default"/>
+      </w:rPr>
+    </w:lvl>
+    <w:lvl w:ilvl="5" w:tplc="10090005" w:tentative="1">
+      <w:start w:val="1"/>
+      <w:numFmt w:val="bullet"/>
+      <w:lvlText w:val=""/>
+      <w:lvlJc w:val="left"/>
+      <w:pPr>
+        <w:ind w:left="3753" w:hanging="360"/>
+      </w:pPr>
+      <w:rPr>
+        <w:rFonts w:ascii="Wingdings" w:hAnsi="Wingdings" w:hint="default"/>
+      </w:rPr>
+    </w:lvl>
+    <w:lvl w:ilvl="6" w:tplc="10090001" w:tentative="1">
+      <w:start w:val="1"/>
+      <w:numFmt w:val="bullet"/>
+      <w:lvlText w:val=""/>
+      <w:lvlJc w:val="left"/>
+      <w:pPr>
+        <w:ind w:left="4473" w:hanging="360"/>
+      </w:pPr>
+      <w:rPr>
+        <w:rFonts w:ascii="Symbol" w:hAnsi="Symbol" w:hint="default"/>
+      </w:rPr>
+    </w:lvl>
+    <w:lvl w:ilvl="7" w:tplc="10090003" w:tentative="1">
+      <w:start w:val="1"/>
+      <w:numFmt w:val="bullet"/>
+      <w:lvlText w:val="o"/>
+      <w:lvlJc w:val="left"/>
+      <w:pPr>
+        <w:ind w:left="5193" w:hanging="360"/>
+      </w:pPr>
+      <w:rPr>
+        <w:rFonts w:ascii="Courier New" w:hAnsi="Courier New" w:cs="Courier New" w:hint="default"/>
+      </w:rPr>
+    </w:lvl>
+    <w:lvl w:ilvl="8" w:tplc="10090005" w:tentative="1">
+      <w:start w:val="1"/>
+      <w:numFmt w:val="bullet"/>
+      <w:lvlText w:val=""/>
+      <w:lvlJc w:val="left"/>
+      <w:pPr>
+        <w:ind w:left="5913" w:hanging="360"/>
+      </w:pPr>
+      <w:rPr>
+        <w:rFonts w:ascii="Wingdings" w:hAnsi="Wingdings" w:hint="default"/>
+      </w:rPr>
+    </w:lvl>
+  </w:abstractNum>
+  <w:abstractNum w:abstractNumId="6" w15:restartNumberingAfterBreak="0">
+    <w:nsid w:val="2571164E"/>
+    <w:multiLevelType w:val="hybridMultilevel"/>
+    <w:tmpl w:val="C82A7C3C"/>
+    <w:lvl w:ilvl="0" w:tplc="10090001">
+      <w:start w:val="1"/>
+      <w:numFmt w:val="bullet"/>
+      <w:lvlText w:val=""/>
+      <w:lvlJc w:val="left"/>
+      <w:pPr>
+        <w:ind w:left="513" w:hanging="360"/>
+      </w:pPr>
+      <w:rPr>
+        <w:rFonts w:ascii="Symbol" w:hAnsi="Symbol" w:hint="default"/>
+      </w:rPr>
+    </w:lvl>
+    <w:lvl w:ilvl="1" w:tplc="10090003" w:tentative="1">
+      <w:start w:val="1"/>
+      <w:numFmt w:val="bullet"/>
+      <w:lvlText w:val="o"/>
+      <w:lvlJc w:val="left"/>
+      <w:pPr>
+        <w:ind w:left="1233" w:hanging="360"/>
+      </w:pPr>
+      <w:rPr>
+        <w:rFonts w:ascii="Courier New" w:hAnsi="Courier New" w:cs="Courier New" w:hint="default"/>
+      </w:rPr>
+    </w:lvl>
+    <w:lvl w:ilvl="2" w:tplc="10090005" w:tentative="1">
+      <w:start w:val="1"/>
+      <w:numFmt w:val="bullet"/>
+      <w:lvlText w:val=""/>
+      <w:lvlJc w:val="left"/>
+      <w:pPr>
+        <w:ind w:left="1953" w:hanging="360"/>
+      </w:pPr>
+      <w:rPr>
+        <w:rFonts w:ascii="Wingdings" w:hAnsi="Wingdings" w:hint="default"/>
+      </w:rPr>
+    </w:lvl>
+    <w:lvl w:ilvl="3" w:tplc="10090001" w:tentative="1">
+      <w:start w:val="1"/>
+      <w:numFmt w:val="bullet"/>
+      <w:lvlText w:val=""/>
+      <w:lvlJc w:val="left"/>
+      <w:pPr>
+        <w:ind w:left="2673" w:hanging="360"/>
+      </w:pPr>
+      <w:rPr>
+        <w:rFonts w:ascii="Symbol" w:hAnsi="Symbol" w:hint="default"/>
+      </w:rPr>
+    </w:lvl>
+    <w:lvl w:ilvl="4" w:tplc="10090003" w:tentative="1">
+      <w:start w:val="1"/>
+      <w:numFmt w:val="bullet"/>
+      <w:lvlText w:val="o"/>
+      <w:lvlJc w:val="left"/>
+      <w:pPr>
+        <w:ind w:left="3393" w:hanging="360"/>
+      </w:pPr>
+      <w:rPr>
+        <w:rFonts w:ascii="Courier New" w:hAnsi="Courier New" w:cs="Courier New" w:hint="default"/>
+      </w:rPr>
+    </w:lvl>
+    <w:lvl w:ilvl="5" w:tplc="10090005" w:tentative="1">
+      <w:start w:val="1"/>
+      <w:numFmt w:val="bullet"/>
+      <w:lvlText w:val=""/>
+      <w:lvlJc w:val="left"/>
+      <w:pPr>
+        <w:ind w:left="4113" w:hanging="360"/>
+      </w:pPr>
+      <w:rPr>
+        <w:rFonts w:ascii="Wingdings" w:hAnsi="Wingdings" w:hint="default"/>
+      </w:rPr>
+    </w:lvl>
+    <w:lvl w:ilvl="6" w:tplc="10090001" w:tentative="1">
+      <w:start w:val="1"/>
+      <w:numFmt w:val="bullet"/>
+      <w:lvlText w:val=""/>
+      <w:lvlJc w:val="left"/>
+      <w:pPr>
+        <w:ind w:left="4833" w:hanging="360"/>
+      </w:pPr>
+      <w:rPr>
+        <w:rFonts w:ascii="Symbol" w:hAnsi="Symbol" w:hint="default"/>
+      </w:rPr>
+    </w:lvl>
+    <w:lvl w:ilvl="7" w:tplc="10090003" w:tentative="1">
+      <w:start w:val="1"/>
+      <w:numFmt w:val="bullet"/>
+      <w:lvlText w:val="o"/>
+      <w:lvlJc w:val="left"/>
+      <w:pPr>
+        <w:ind w:left="5553" w:hanging="360"/>
+      </w:pPr>
+      <w:rPr>
+        <w:rFonts w:ascii="Courier New" w:hAnsi="Courier New" w:cs="Courier New" w:hint="default"/>
+      </w:rPr>
+    </w:lvl>
+    <w:lvl w:ilvl="8" w:tplc="10090005" w:tentative="1">
+      <w:start w:val="1"/>
+      <w:numFmt w:val="bullet"/>
+      <w:lvlText w:val=""/>
+      <w:lvlJc w:val="left"/>
+      <w:pPr>
+        <w:ind w:left="6273" w:hanging="360"/>
+      </w:pPr>
+      <w:rPr>
+        <w:rFonts w:ascii="Wingdings" w:hAnsi="Wingdings" w:hint="default"/>
+      </w:rPr>
+    </w:lvl>
+  </w:abstractNum>
+  <w:abstractNum w:abstractNumId="7" w15:restartNumberingAfterBreak="0">
+    <w:nsid w:val="27103C34"/>
+    <w:multiLevelType w:val="hybridMultilevel"/>
+    <w:tmpl w:val="953E0484"/>
+    <w:lvl w:ilvl="0" w:tplc="10090001">
+      <w:start w:val="1"/>
+      <w:numFmt w:val="bullet"/>
+      <w:lvlText w:val=""/>
+      <w:lvlJc w:val="left"/>
+      <w:pPr>
+        <w:ind w:left="513" w:hanging="360"/>
+      </w:pPr>
+      <w:rPr>
+        <w:rFonts w:ascii="Symbol" w:hAnsi="Symbol" w:hint="default"/>
+      </w:rPr>
+    </w:lvl>
+    <w:lvl w:ilvl="1" w:tplc="10090003" w:tentative="1">
+      <w:start w:val="1"/>
+      <w:numFmt w:val="bullet"/>
+      <w:lvlText w:val="o"/>
+      <w:lvlJc w:val="left"/>
+      <w:pPr>
+        <w:ind w:left="1233" w:hanging="360"/>
+      </w:pPr>
+      <w:rPr>
+        <w:rFonts w:ascii="Courier New" w:hAnsi="Courier New" w:cs="Courier New" w:hint="default"/>
+      </w:rPr>
+    </w:lvl>
+    <w:lvl w:ilvl="2" w:tplc="10090005" w:tentative="1">
+      <w:start w:val="1"/>
+      <w:numFmt w:val="bullet"/>
+      <w:lvlText w:val=""/>
+      <w:lvlJc w:val="left"/>
+      <w:pPr>
+        <w:ind w:left="1953" w:hanging="360"/>
+      </w:pPr>
+      <w:rPr>
+        <w:rFonts w:ascii="Wingdings" w:hAnsi="Wingdings" w:hint="default"/>
+      </w:rPr>
+    </w:lvl>
+    <w:lvl w:ilvl="3" w:tplc="10090001" w:tentative="1">
+      <w:start w:val="1"/>
+      <w:numFmt w:val="bullet"/>
+      <w:lvlText w:val=""/>
+      <w:lvlJc w:val="left"/>
+      <w:pPr>
+        <w:ind w:left="2673" w:hanging="360"/>
+      </w:pPr>
+      <w:rPr>
+        <w:rFonts w:ascii="Symbol" w:hAnsi="Symbol" w:hint="default"/>
+      </w:rPr>
+    </w:lvl>
+    <w:lvl w:ilvl="4" w:tplc="10090003" w:tentative="1">
+      <w:start w:val="1"/>
+      <w:numFmt w:val="bullet"/>
+      <w:lvlText w:val="o"/>
+      <w:lvlJc w:val="left"/>
+      <w:pPr>
+        <w:ind w:left="3393" w:hanging="360"/>
+      </w:pPr>
+      <w:rPr>
+        <w:rFonts w:ascii="Courier New" w:hAnsi="Courier New" w:cs="Courier New" w:hint="default"/>
+      </w:rPr>
+    </w:lvl>
+    <w:lvl w:ilvl="5" w:tplc="10090005" w:tentative="1">
+      <w:start w:val="1"/>
+      <w:numFmt w:val="bullet"/>
+      <w:lvlText w:val=""/>
+      <w:lvlJc w:val="left"/>
+      <w:pPr>
+        <w:ind w:left="4113" w:hanging="360"/>
+      </w:pPr>
+      <w:rPr>
+        <w:rFonts w:ascii="Wingdings" w:hAnsi="Wingdings" w:hint="default"/>
+      </w:rPr>
+    </w:lvl>
+    <w:lvl w:ilvl="6" w:tplc="10090001" w:tentative="1">
+      <w:start w:val="1"/>
+      <w:numFmt w:val="bullet"/>
+      <w:lvlText w:val=""/>
+      <w:lvlJc w:val="left"/>
+      <w:pPr>
+        <w:ind w:left="4833" w:hanging="360"/>
+      </w:pPr>
+      <w:rPr>
+        <w:rFonts w:ascii="Symbol" w:hAnsi="Symbol" w:hint="default"/>
+      </w:rPr>
+    </w:lvl>
+    <w:lvl w:ilvl="7" w:tplc="10090003" w:tentative="1">
+      <w:start w:val="1"/>
+      <w:numFmt w:val="bullet"/>
+      <w:lvlText w:val="o"/>
+      <w:lvlJc w:val="left"/>
+      <w:pPr>
+        <w:ind w:left="5553" w:hanging="360"/>
+      </w:pPr>
+      <w:rPr>
+        <w:rFonts w:ascii="Courier New" w:hAnsi="Courier New" w:cs="Courier New" w:hint="default"/>
+      </w:rPr>
+    </w:lvl>
+    <w:lvl w:ilvl="8" w:tplc="10090005" w:tentative="1">
+      <w:start w:val="1"/>
+      <w:numFmt w:val="bullet"/>
+      <w:lvlText w:val=""/>
+      <w:lvlJc w:val="left"/>
+      <w:pPr>
+        <w:ind w:left="6273" w:hanging="360"/>
+      </w:pPr>
+      <w:rPr>
+        <w:rFonts w:ascii="Wingdings" w:hAnsi="Wingdings" w:hint="default"/>
+      </w:rPr>
+    </w:lvl>
+  </w:abstractNum>
+  <w:abstractNum w:abstractNumId="8" w15:restartNumberingAfterBreak="0">
     <w:nsid w:val="2E301A71"/>
     <w:multiLevelType w:val="multilevel"/>
     <w:tmpl w:val="50C05DC0"/>
@@ -1648,7 +2229,120 @@
       </w:rPr>
     </w:lvl>
   </w:abstractNum>
-  <w:abstractNum w:abstractNumId="4" w15:restartNumberingAfterBreak="0">
+  <w:abstractNum w:abstractNumId="9" w15:restartNumberingAfterBreak="0">
+    <w:nsid w:val="3E8E01DB"/>
+    <w:multiLevelType w:val="hybridMultilevel"/>
+    <w:tmpl w:val="DAA460F6"/>
+    <w:lvl w:ilvl="0" w:tplc="10090001">
+      <w:start w:val="1"/>
+      <w:numFmt w:val="bullet"/>
+      <w:lvlText w:val=""/>
+      <w:lvlJc w:val="left"/>
+      <w:pPr>
+        <w:ind w:left="502" w:hanging="360"/>
+      </w:pPr>
+      <w:rPr>
+        <w:rFonts w:ascii="Symbol" w:hAnsi="Symbol" w:hint="default"/>
+      </w:rPr>
+    </w:lvl>
+    <w:lvl w:ilvl="1" w:tplc="10090003" w:tentative="1">
+      <w:start w:val="1"/>
+      <w:numFmt w:val="bullet"/>
+      <w:lvlText w:val="o"/>
+      <w:lvlJc w:val="left"/>
+      <w:pPr>
+        <w:ind w:left="1222" w:hanging="360"/>
+      </w:pPr>
+      <w:rPr>
+        <w:rFonts w:ascii="Courier New" w:hAnsi="Courier New" w:cs="Courier New" w:hint="default"/>
+      </w:rPr>
+    </w:lvl>
+    <w:lvl w:ilvl="2" w:tplc="10090005" w:tentative="1">
+      <w:start w:val="1"/>
+      <w:numFmt w:val="bullet"/>
+      <w:lvlText w:val=""/>
+      <w:lvlJc w:val="left"/>
+      <w:pPr>
+        <w:ind w:left="1942" w:hanging="360"/>
+      </w:pPr>
+      <w:rPr>
+        <w:rFonts w:ascii="Wingdings" w:hAnsi="Wingdings" w:hint="default"/>
+      </w:rPr>
+    </w:lvl>
+    <w:lvl w:ilvl="3" w:tplc="10090001" w:tentative="1">
+      <w:start w:val="1"/>
+      <w:numFmt w:val="bullet"/>
+      <w:lvlText w:val=""/>
+      <w:lvlJc w:val="left"/>
+      <w:pPr>
+        <w:ind w:left="2662" w:hanging="360"/>
+      </w:pPr>
+      <w:rPr>
+        <w:rFonts w:ascii="Symbol" w:hAnsi="Symbol" w:hint="default"/>
+      </w:rPr>
+    </w:lvl>
+    <w:lvl w:ilvl="4" w:tplc="10090003" w:tentative="1">
+      <w:start w:val="1"/>
+      <w:numFmt w:val="bullet"/>
+      <w:lvlText w:val="o"/>
+      <w:lvlJc w:val="left"/>
+      <w:pPr>
+        <w:ind w:left="3382" w:hanging="360"/>
+      </w:pPr>
+      <w:rPr>
+        <w:rFonts w:ascii="Courier New" w:hAnsi="Courier New" w:cs="Courier New" w:hint="default"/>
+      </w:rPr>
+    </w:lvl>
+    <w:lvl w:ilvl="5" w:tplc="10090005" w:tentative="1">
+      <w:start w:val="1"/>
+      <w:numFmt w:val="bullet"/>
+      <w:lvlText w:val=""/>
+      <w:lvlJc w:val="left"/>
+      <w:pPr>
+        <w:ind w:left="4102" w:hanging="360"/>
+      </w:pPr>
+      <w:rPr>
+        <w:rFonts w:ascii="Wingdings" w:hAnsi="Wingdings" w:hint="default"/>
+      </w:rPr>
+    </w:lvl>
+    <w:lvl w:ilvl="6" w:tplc="10090001" w:tentative="1">
+      <w:start w:val="1"/>
+      <w:numFmt w:val="bullet"/>
+      <w:lvlText w:val=""/>
+      <w:lvlJc w:val="left"/>
+      <w:pPr>
+        <w:ind w:left="4822" w:hanging="360"/>
+      </w:pPr>
+      <w:rPr>
+        <w:rFonts w:ascii="Symbol" w:hAnsi="Symbol" w:hint="default"/>
+      </w:rPr>
+    </w:lvl>
+    <w:lvl w:ilvl="7" w:tplc="10090003" w:tentative="1">
+      <w:start w:val="1"/>
+      <w:numFmt w:val="bullet"/>
+      <w:lvlText w:val="o"/>
+      <w:lvlJc w:val="left"/>
+      <w:pPr>
+        <w:ind w:left="5542" w:hanging="360"/>
+      </w:pPr>
+      <w:rPr>
+        <w:rFonts w:ascii="Courier New" w:hAnsi="Courier New" w:cs="Courier New" w:hint="default"/>
+      </w:rPr>
+    </w:lvl>
+    <w:lvl w:ilvl="8" w:tplc="10090005" w:tentative="1">
+      <w:start w:val="1"/>
+      <w:numFmt w:val="bullet"/>
+      <w:lvlText w:val=""/>
+      <w:lvlJc w:val="left"/>
+      <w:pPr>
+        <w:ind w:left="6262" w:hanging="360"/>
+      </w:pPr>
+      <w:rPr>
+        <w:rFonts w:ascii="Wingdings" w:hAnsi="Wingdings" w:hint="default"/>
+      </w:rPr>
+    </w:lvl>
+  </w:abstractNum>
+  <w:abstractNum w:abstractNumId="10" w15:restartNumberingAfterBreak="0">
     <w:nsid w:val="4D9D47C4"/>
     <w:multiLevelType w:val="multilevel"/>
     <w:tmpl w:val="F13656D8"/>
@@ -1762,18 +2456,36 @@
     </w:lvl>
   </w:abstractNum>
   <w:num w:numId="1">
-    <w:abstractNumId w:val="4"/>
+    <w:abstractNumId w:val="10"/>
   </w:num>
   <w:num w:numId="2">
-    <w:abstractNumId w:val="1"/>
+    <w:abstractNumId w:val="2"/>
   </w:num>
   <w:num w:numId="3">
-    <w:abstractNumId w:val="2"/>
+    <w:abstractNumId w:val="4"/>
   </w:num>
   <w:num w:numId="4">
     <w:abstractNumId w:val="0"/>
   </w:num>
   <w:num w:numId="5">
+    <w:abstractNumId w:val="8"/>
+  </w:num>
+  <w:num w:numId="6">
+    <w:abstractNumId w:val="5"/>
+  </w:num>
+  <w:num w:numId="7">
+    <w:abstractNumId w:val="7"/>
+  </w:num>
+  <w:num w:numId="8">
+    <w:abstractNumId w:val="1"/>
+  </w:num>
+  <w:num w:numId="9">
+    <w:abstractNumId w:val="6"/>
+  </w:num>
+  <w:num w:numId="10">
+    <w:abstractNumId w:val="9"/>
+  </w:num>
+  <w:num w:numId="11">
     <w:abstractNumId w:val="3"/>
   </w:num>
 </w:numbering>
@@ -2296,7 +3008,6 @@
   <w:style w:type="character" w:default="1" w:styleId="DefaultParagraphFont">
     <w:name w:val="Default Paragraph Font"/>
     <w:uiPriority w:val="1"/>
-    <w:semiHidden/>
     <w:unhideWhenUsed/>
   </w:style>
   <w:style w:type="table" w:default="1" w:styleId="TableNormal">

</xml_diff>

<commit_message>
updated resume page and resume.docx
</commit_message>
<xml_diff>
--- a/res/resume.docx
+++ b/res/resume.docx
@@ -147,8 +147,6 @@
         </w:rPr>
         <w:t>Minor</w:t>
       </w:r>
-      <w:bookmarkStart w:id="0" w:name="_GoBack"/>
-      <w:bookmarkEnd w:id="0"/>
     </w:p>
     <w:p>
       <w:pPr>
@@ -229,21 +227,7 @@
           <w:rFonts w:ascii="Times New Roman" w:eastAsia="Times New Roman" w:hAnsi="Times New Roman" w:cs="Times New Roman"/>
           <w:color w:val="5A5A5A"/>
         </w:rPr>
-        <w:t>October</w:t>
-      </w:r>
-      <w:r>
-        <w:rPr>
-          <w:rFonts w:ascii="Times New Roman" w:eastAsia="Times New Roman" w:hAnsi="Times New Roman" w:cs="Times New Roman"/>
-          <w:color w:val="5A5A5A"/>
-        </w:rPr>
-        <w:t xml:space="preserve"> 2018 – </w:t>
-      </w:r>
-      <w:r>
-        <w:rPr>
-          <w:rFonts w:ascii="Times New Roman" w:eastAsia="Times New Roman" w:hAnsi="Times New Roman" w:cs="Times New Roman"/>
-          <w:color w:val="5A5A5A"/>
-        </w:rPr>
-        <w:t>Present</w:t>
+        <w:t>October 2018 – Present</w:t>
       </w:r>
     </w:p>
     <w:p>
@@ -259,13 +243,7 @@
         <w:rPr>
           <w:rFonts w:ascii="Times New Roman" w:eastAsia="Times New Roman" w:hAnsi="Times New Roman" w:cs="Times New Roman"/>
         </w:rPr>
-        <w:t>Therapy Innovation Inc.</w:t>
-      </w:r>
-      <w:r>
-        <w:rPr>
-          <w:rFonts w:ascii="Times New Roman" w:eastAsia="Times New Roman" w:hAnsi="Times New Roman" w:cs="Times New Roman"/>
-        </w:rPr>
-        <w:t xml:space="preserve"> | Toronto, ON</w:t>
+        <w:t>Therapy Innovation Inc. | Toronto, ON</w:t>
       </w:r>
     </w:p>
     <w:p>
@@ -289,6 +267,29 @@
           <w:rFonts w:ascii="Times New Roman" w:eastAsia="Times New Roman" w:hAnsi="Times New Roman" w:cs="Times New Roman"/>
         </w:rPr>
         <w:t>Responsible for developing an ongoing prototype Android application for the start-up.</w:t>
+      </w:r>
+    </w:p>
+    <w:p>
+      <w:pPr>
+        <w:pStyle w:val="ListParagraph"/>
+        <w:numPr>
+          <w:ilvl w:val="0"/>
+          <w:numId w:val="6"/>
+        </w:numPr>
+        <w:tabs>
+          <w:tab w:val="right" w:pos="9921"/>
+        </w:tabs>
+        <w:spacing w:line="240" w:lineRule="auto"/>
+        <w:ind w:right="-561"/>
+        <w:rPr>
+          <w:rFonts w:ascii="Times New Roman" w:eastAsia="Times New Roman" w:hAnsi="Times New Roman" w:cs="Times New Roman"/>
+        </w:rPr>
+      </w:pPr>
+      <w:r>
+        <w:rPr>
+          <w:rFonts w:ascii="Times New Roman" w:eastAsia="Times New Roman" w:hAnsi="Times New Roman" w:cs="Times New Roman"/>
+        </w:rPr>
+        <w:t>Rebuilt the Android application from the ground up to improve the UX and UI by improving upon the clarity and hierarchy of activities and giving the application a clearly-defined theme and structure.</w:t>
       </w:r>
     </w:p>
     <w:p>
@@ -514,8 +515,8 @@
           <w:color w:val="000000"/>
         </w:rPr>
       </w:pPr>
-      <w:bookmarkStart w:id="1" w:name="_gjdgxs" w:colFirst="0" w:colLast="0"/>
-      <w:bookmarkEnd w:id="1"/>
+      <w:bookmarkStart w:id="0" w:name="_gjdgxs" w:colFirst="0" w:colLast="0"/>
+      <w:bookmarkEnd w:id="0"/>
       <w:r>
         <w:rPr>
           <w:rFonts w:ascii="Times New Roman" w:eastAsia="Times New Roman" w:hAnsi="Times New Roman" w:cs="Times New Roman"/>
@@ -793,8 +794,8 @@
           <w:b/>
         </w:rPr>
       </w:pPr>
-      <w:bookmarkStart w:id="2" w:name="_30j0zll" w:colFirst="0" w:colLast="0"/>
-      <w:bookmarkEnd w:id="2"/>
+      <w:bookmarkStart w:id="1" w:name="_30j0zll" w:colFirst="0" w:colLast="0"/>
+      <w:bookmarkEnd w:id="1"/>
       <w:r>
         <w:rPr>
           <w:rFonts w:ascii="Times New Roman" w:eastAsia="Times New Roman" w:hAnsi="Times New Roman" w:cs="Times New Roman"/>
@@ -950,8 +951,8 @@
           <w:color w:val="000000"/>
         </w:rPr>
       </w:pPr>
-      <w:bookmarkStart w:id="3" w:name="_1fob9te" w:colFirst="0" w:colLast="0"/>
-      <w:bookmarkEnd w:id="3"/>
+      <w:bookmarkStart w:id="2" w:name="_1fob9te" w:colFirst="0" w:colLast="0"/>
+      <w:bookmarkEnd w:id="2"/>
       <w:r>
         <w:rPr>
           <w:rFonts w:ascii="Times New Roman" w:eastAsia="Times New Roman" w:hAnsi="Times New Roman" w:cs="Times New Roman"/>
@@ -1008,7 +1009,21 @@
         <w:rPr>
           <w:rFonts w:ascii="Times New Roman" w:eastAsia="Times New Roman" w:hAnsi="Times New Roman" w:cs="Times New Roman"/>
         </w:rPr>
-        <w:t>Java | C | Android | Python |</w:t>
+        <w:t>Java | Android |</w:t>
+      </w:r>
+      <w:r>
+        <w:rPr>
+          <w:rFonts w:ascii="Times New Roman" w:eastAsia="Times New Roman" w:hAnsi="Times New Roman" w:cs="Times New Roman"/>
+        </w:rPr>
+        <w:t xml:space="preserve"> C |</w:t>
+      </w:r>
+      <w:bookmarkStart w:id="3" w:name="_GoBack"/>
+      <w:bookmarkEnd w:id="3"/>
+      <w:r>
+        <w:rPr>
+          <w:rFonts w:ascii="Times New Roman" w:eastAsia="Times New Roman" w:hAnsi="Times New Roman" w:cs="Times New Roman"/>
+        </w:rPr>
+        <w:t xml:space="preserve"> Python |</w:t>
       </w:r>
       <w:r>
         <w:rPr>
@@ -3008,6 +3023,7 @@
   <w:style w:type="character" w:default="1" w:styleId="DefaultParagraphFont">
     <w:name w:val="Default Paragraph Font"/>
     <w:uiPriority w:val="1"/>
+    <w:semiHidden/>
     <w:unhideWhenUsed/>
   </w:style>
   <w:style w:type="table" w:default="1" w:styleId="TableNormal">

</xml_diff>

<commit_message>
updated resume page, resume resource and index page to mention resume app
</commit_message>
<xml_diff>
--- a/res/resume.docx
+++ b/res/resume.docx
@@ -14,6 +14,8 @@
           <w:b/>
         </w:rPr>
       </w:pPr>
+      <w:bookmarkStart w:id="0" w:name="_GoBack"/>
+      <w:bookmarkEnd w:id="0"/>
       <w:r>
         <w:rPr>
           <w:rFonts w:ascii="Times New Roman" w:eastAsia="Times New Roman" w:hAnsi="Times New Roman" w:cs="Times New Roman"/>
@@ -515,8 +517,8 @@
           <w:color w:val="000000"/>
         </w:rPr>
       </w:pPr>
-      <w:bookmarkStart w:id="0" w:name="_gjdgxs" w:colFirst="0" w:colLast="0"/>
-      <w:bookmarkEnd w:id="0"/>
+      <w:bookmarkStart w:id="1" w:name="_gjdgxs" w:colFirst="0" w:colLast="0"/>
+      <w:bookmarkEnd w:id="1"/>
       <w:r>
         <w:rPr>
           <w:rFonts w:ascii="Times New Roman" w:eastAsia="Times New Roman" w:hAnsi="Times New Roman" w:cs="Times New Roman"/>
@@ -774,15 +776,35 @@
         <w:ind w:left="-567" w:right="-561"/>
         <w:rPr>
           <w:rFonts w:ascii="Times New Roman" w:eastAsia="Times New Roman" w:hAnsi="Times New Roman" w:cs="Times New Roman"/>
+        </w:rPr>
+      </w:pPr>
+      <w:r>
+        <w:rPr>
+          <w:rFonts w:ascii="Times New Roman" w:eastAsia="Times New Roman" w:hAnsi="Times New Roman" w:cs="Times New Roman"/>
           <w:b/>
         </w:rPr>
-      </w:pPr>
+        <w:t>Projects</w:t>
+      </w:r>
       <w:r>
         <w:rPr>
           <w:rFonts w:ascii="Times New Roman" w:eastAsia="Times New Roman" w:hAnsi="Times New Roman" w:cs="Times New Roman"/>
           <w:b/>
         </w:rPr>
-        <w:t>Projects</w:t>
+        <w:t xml:space="preserve"> </w:t>
+      </w:r>
+      <w:r>
+        <w:rPr>
+          <w:rFonts w:ascii="Times New Roman" w:eastAsia="Times New Roman" w:hAnsi="Times New Roman" w:cs="Times New Roman"/>
+          <w:color w:val="5A5A5A"/>
+        </w:rPr>
+        <w:t>(See https://github.com/SchneiderVictor/</w:t>
+      </w:r>
+      <w:r>
+        <w:rPr>
+          <w:rFonts w:ascii="Times New Roman" w:eastAsia="Times New Roman" w:hAnsi="Times New Roman" w:cs="Times New Roman"/>
+          <w:color w:val="5A5A5A"/>
+        </w:rPr>
+        <w:t xml:space="preserve"> for more)</w:t>
       </w:r>
     </w:p>
     <w:p>
@@ -794,8 +816,8 @@
           <w:b/>
         </w:rPr>
       </w:pPr>
-      <w:bookmarkStart w:id="1" w:name="_30j0zll" w:colFirst="0" w:colLast="0"/>
-      <w:bookmarkEnd w:id="1"/>
+      <w:bookmarkStart w:id="2" w:name="_30j0zll" w:colFirst="0" w:colLast="0"/>
+      <w:bookmarkEnd w:id="2"/>
       <w:r>
         <w:rPr>
           <w:rFonts w:ascii="Times New Roman" w:eastAsia="Times New Roman" w:hAnsi="Times New Roman" w:cs="Times New Roman"/>
@@ -830,27 +852,19 @@
         <w:pStyle w:val="ListParagraph"/>
         <w:numPr>
           <w:ilvl w:val="0"/>
-          <w:numId w:val="11"/>
+          <w:numId w:val="12"/>
         </w:numPr>
-        <w:pBdr>
-          <w:top w:val="nil"/>
-          <w:left w:val="nil"/>
-          <w:bottom w:val="nil"/>
-          <w:right w:val="nil"/>
-          <w:between w:val="nil"/>
-        </w:pBdr>
-        <w:spacing w:after="0" w:line="240" w:lineRule="auto"/>
-        <w:ind w:left="142" w:right="-561"/>
-        <w:rPr>
-          <w:color w:val="000000"/>
-        </w:rPr>
-      </w:pPr>
-      <w:r>
-        <w:rPr>
-          <w:rFonts w:ascii="Times New Roman" w:eastAsia="Times New Roman" w:hAnsi="Times New Roman" w:cs="Times New Roman"/>
-          <w:color w:val="000000"/>
-        </w:rPr>
-        <w:t>As a personal interest, I have taken it upon myself to learn full Android Development, while keeping attention to material design principles.</w:t>
+        <w:rPr>
+          <w:rFonts w:ascii="Times New Roman" w:eastAsia="Times New Roman" w:hAnsi="Times New Roman" w:cs="Times New Roman"/>
+          <w:color w:val="000000"/>
+        </w:rPr>
+      </w:pPr>
+      <w:r>
+        <w:rPr>
+          <w:rFonts w:ascii="Times New Roman" w:eastAsia="Times New Roman" w:hAnsi="Times New Roman" w:cs="Times New Roman"/>
+          <w:color w:val="000000"/>
+        </w:rPr>
+        <w:t>A display of some of what I've learned about Android Development!</w:t>
       </w:r>
     </w:p>
     <w:p>
@@ -858,77 +872,19 @@
         <w:pStyle w:val="ListParagraph"/>
         <w:numPr>
           <w:ilvl w:val="0"/>
-          <w:numId w:val="11"/>
+          <w:numId w:val="12"/>
         </w:numPr>
-        <w:pBdr>
-          <w:top w:val="nil"/>
-          <w:left w:val="nil"/>
-          <w:bottom w:val="nil"/>
-          <w:right w:val="nil"/>
-          <w:between w:val="nil"/>
-        </w:pBdr>
-        <w:spacing w:after="0" w:line="240" w:lineRule="auto"/>
-        <w:ind w:left="142" w:right="-561"/>
-        <w:rPr>
-          <w:color w:val="000000"/>
-        </w:rPr>
-      </w:pPr>
-      <w:r>
-        <w:rPr>
-          <w:rFonts w:ascii="Times New Roman" w:eastAsia="Times New Roman" w:hAnsi="Times New Roman" w:cs="Times New Roman"/>
-          <w:color w:val="000000"/>
-        </w:rPr>
-        <w:t>Currently working on developing a sim</w:t>
-      </w:r>
-      <w:r>
-        <w:rPr>
-          <w:rFonts w:ascii="Times New Roman" w:eastAsia="Times New Roman" w:hAnsi="Times New Roman" w:cs="Times New Roman"/>
-        </w:rPr>
-        <w:t>ple game of dots and lines game</w:t>
-      </w:r>
-      <w:r>
-        <w:rPr>
-          <w:rFonts w:ascii="Times New Roman" w:eastAsia="Times New Roman" w:hAnsi="Times New Roman" w:cs="Times New Roman"/>
-          <w:color w:val="000000"/>
-        </w:rPr>
-        <w:t xml:space="preserve"> using purely stock Android.</w:t>
-      </w:r>
-    </w:p>
-    <w:p>
-      <w:pPr>
-        <w:ind w:left="-567"/>
-        <w:rPr>
-          <w:rFonts w:ascii="Times New Roman" w:eastAsia="Times New Roman" w:hAnsi="Times New Roman" w:cs="Times New Roman"/>
-          <w:b/>
-        </w:rPr>
-      </w:pPr>
-      <w:r>
-        <w:rPr>
-          <w:rFonts w:ascii="Times New Roman" w:eastAsia="Times New Roman" w:hAnsi="Times New Roman" w:cs="Times New Roman"/>
-          <w:b/>
-        </w:rPr>
-        <w:t xml:space="preserve">Picture Management tool </w:t>
-      </w:r>
-      <w:r>
-        <w:rPr>
-          <w:rFonts w:ascii="Times New Roman" w:eastAsia="Times New Roman" w:hAnsi="Times New Roman" w:cs="Times New Roman"/>
-          <w:color w:val="5A5A5A"/>
-        </w:rPr>
-        <w:t>(See https://github.com/</w:t>
-      </w:r>
-      <w:r>
-        <w:rPr>
-          <w:rFonts w:ascii="Times New Roman" w:eastAsia="Times New Roman" w:hAnsi="Times New Roman" w:cs="Times New Roman"/>
-          <w:color w:val="5A5A5A"/>
-        </w:rPr>
-        <w:t>SchneiderVictor</w:t>
-      </w:r>
-      <w:r>
-        <w:rPr>
-          <w:rFonts w:ascii="Times New Roman" w:eastAsia="Times New Roman" w:hAnsi="Times New Roman" w:cs="Times New Roman"/>
-          <w:color w:val="5A5A5A"/>
-        </w:rPr>
-        <w:t>/-memories)</w:t>
+        <w:rPr>
+          <w:rFonts w:ascii="Times New Roman" w:eastAsia="Times New Roman" w:hAnsi="Times New Roman" w:cs="Times New Roman"/>
+          <w:color w:val="000000"/>
+        </w:rPr>
+      </w:pPr>
+      <w:r>
+        <w:rPr>
+          <w:rFonts w:ascii="Times New Roman" w:eastAsia="Times New Roman" w:hAnsi="Times New Roman" w:cs="Times New Roman"/>
+          <w:color w:val="000000"/>
+        </w:rPr>
+        <w:t>This project includes as many of the special features and displays as many of the skills I could reasonably include.</w:t>
       </w:r>
     </w:p>
     <w:p>
@@ -936,29 +892,19 @@
         <w:pStyle w:val="ListParagraph"/>
         <w:numPr>
           <w:ilvl w:val="0"/>
-          <w:numId w:val="10"/>
+          <w:numId w:val="12"/>
         </w:numPr>
-        <w:pBdr>
-          <w:top w:val="nil"/>
-          <w:left w:val="nil"/>
-          <w:bottom w:val="nil"/>
-          <w:right w:val="nil"/>
-          <w:between w:val="nil"/>
-        </w:pBdr>
-        <w:spacing w:after="0"/>
-        <w:ind w:left="142"/>
-        <w:rPr>
-          <w:color w:val="000000"/>
-        </w:rPr>
-      </w:pPr>
-      <w:bookmarkStart w:id="2" w:name="_1fob9te" w:colFirst="0" w:colLast="0"/>
-      <w:bookmarkEnd w:id="2"/>
-      <w:r>
-        <w:rPr>
-          <w:rFonts w:ascii="Times New Roman" w:eastAsia="Times New Roman" w:hAnsi="Times New Roman" w:cs="Times New Roman"/>
-          <w:color w:val="000000"/>
-        </w:rPr>
-        <w:t xml:space="preserve">As part as a class assignment, 3 teammates and I created a </w:t>
+        <w:rPr>
+          <w:rFonts w:ascii="Times New Roman" w:eastAsia="Times New Roman" w:hAnsi="Times New Roman" w:cs="Times New Roman"/>
+          <w:color w:val="000000"/>
+        </w:rPr>
+      </w:pPr>
+      <w:r>
+        <w:rPr>
+          <w:rFonts w:ascii="Times New Roman" w:eastAsia="Times New Roman" w:hAnsi="Times New Roman" w:cs="Times New Roman"/>
+          <w:color w:val="000000"/>
+        </w:rPr>
+        <w:t xml:space="preserve">Features include navigation through the </w:t>
       </w:r>
       <w:proofErr w:type="spellStart"/>
       <w:r>
@@ -966,7 +912,7 @@
           <w:rFonts w:ascii="Times New Roman" w:eastAsia="Times New Roman" w:hAnsi="Times New Roman" w:cs="Times New Roman"/>
           <w:color w:val="000000"/>
         </w:rPr>
-        <w:t>JavaFx</w:t>
+        <w:t>BottomNavigationBar</w:t>
       </w:r>
       <w:proofErr w:type="spellEnd"/>
       <w:r>
@@ -974,7 +920,68 @@
           <w:rFonts w:ascii="Times New Roman" w:eastAsia="Times New Roman" w:hAnsi="Times New Roman" w:cs="Times New Roman"/>
           <w:color w:val="000000"/>
         </w:rPr>
-        <w:t xml:space="preserve"> application that enabled the user to tag pictures, search through pictures by tags, review a history (and revert to a specific state) which also featured autosaving.</w:t>
+        <w:t xml:space="preserve">, facilitated by Fragments and their animations, or </w:t>
+      </w:r>
+      <w:proofErr w:type="spellStart"/>
+      <w:r>
+        <w:rPr>
+          <w:rFonts w:ascii="Times New Roman" w:eastAsia="Times New Roman" w:hAnsi="Times New Roman" w:cs="Times New Roman"/>
+          <w:color w:val="000000"/>
+        </w:rPr>
+        <w:t>TabLayouts</w:t>
+      </w:r>
+      <w:proofErr w:type="spellEnd"/>
+      <w:r>
+        <w:rPr>
+          <w:rFonts w:ascii="Times New Roman" w:eastAsia="Times New Roman" w:hAnsi="Times New Roman" w:cs="Times New Roman"/>
+          <w:color w:val="000000"/>
+        </w:rPr>
+        <w:t xml:space="preserve"> with </w:t>
+      </w:r>
+      <w:proofErr w:type="spellStart"/>
+      <w:r>
+        <w:rPr>
+          <w:rFonts w:ascii="Times New Roman" w:eastAsia="Times New Roman" w:hAnsi="Times New Roman" w:cs="Times New Roman"/>
+          <w:color w:val="000000"/>
+        </w:rPr>
+        <w:t>ViewPagers</w:t>
+      </w:r>
+      <w:proofErr w:type="spellEnd"/>
+    </w:p>
+    <w:p>
+      <w:pPr>
+        <w:pStyle w:val="ListParagraph"/>
+        <w:numPr>
+          <w:ilvl w:val="0"/>
+          <w:numId w:val="12"/>
+        </w:numPr>
+        <w:rPr>
+          <w:rFonts w:ascii="Times New Roman" w:eastAsia="Times New Roman" w:hAnsi="Times New Roman" w:cs="Times New Roman"/>
+          <w:color w:val="000000"/>
+        </w:rPr>
+      </w:pPr>
+      <w:r>
+        <w:rPr>
+          <w:rFonts w:ascii="Times New Roman" w:eastAsia="Times New Roman" w:hAnsi="Times New Roman" w:cs="Times New Roman"/>
+          <w:color w:val="000000"/>
+        </w:rPr>
+        <w:t xml:space="preserve">Skills include leveraging </w:t>
+      </w:r>
+      <w:proofErr w:type="spellStart"/>
+      <w:r>
+        <w:rPr>
+          <w:rFonts w:ascii="Times New Roman" w:eastAsia="Times New Roman" w:hAnsi="Times New Roman" w:cs="Times New Roman"/>
+          <w:color w:val="000000"/>
+        </w:rPr>
+        <w:t>ConstraintLayouts</w:t>
+      </w:r>
+      <w:proofErr w:type="spellEnd"/>
+      <w:r>
+        <w:rPr>
+          <w:rFonts w:ascii="Times New Roman" w:eastAsia="Times New Roman" w:hAnsi="Times New Roman" w:cs="Times New Roman"/>
+          <w:color w:val="000000"/>
+        </w:rPr>
+        <w:t xml:space="preserve"> with margins and padding to create a fluid UI/UX.</w:t>
       </w:r>
     </w:p>
     <w:p>
@@ -1017,8 +1024,6 @@
         </w:rPr>
         <w:t xml:space="preserve"> C |</w:t>
       </w:r>
-      <w:bookmarkStart w:id="3" w:name="_GoBack"/>
-      <w:bookmarkEnd w:id="3"/>
       <w:r>
         <w:rPr>
           <w:rFonts w:ascii="Times New Roman" w:eastAsia="Times New Roman" w:hAnsi="Times New Roman" w:cs="Times New Roman"/>
@@ -2467,6 +2472,119 @@
       </w:pPr>
       <w:rPr>
         <w:rFonts w:ascii="Noto Sans Symbols" w:eastAsia="Noto Sans Symbols" w:hAnsi="Noto Sans Symbols" w:cs="Noto Sans Symbols"/>
+      </w:rPr>
+    </w:lvl>
+  </w:abstractNum>
+  <w:abstractNum w:abstractNumId="11" w15:restartNumberingAfterBreak="0">
+    <w:nsid w:val="79D537C5"/>
+    <w:multiLevelType w:val="hybridMultilevel"/>
+    <w:tmpl w:val="82F45402"/>
+    <w:lvl w:ilvl="0" w:tplc="10090001">
+      <w:start w:val="1"/>
+      <w:numFmt w:val="bullet"/>
+      <w:lvlText w:val=""/>
+      <w:lvlJc w:val="left"/>
+      <w:pPr>
+        <w:ind w:left="153" w:hanging="360"/>
+      </w:pPr>
+      <w:rPr>
+        <w:rFonts w:ascii="Symbol" w:hAnsi="Symbol" w:hint="default"/>
+      </w:rPr>
+    </w:lvl>
+    <w:lvl w:ilvl="1" w:tplc="10090003" w:tentative="1">
+      <w:start w:val="1"/>
+      <w:numFmt w:val="bullet"/>
+      <w:lvlText w:val="o"/>
+      <w:lvlJc w:val="left"/>
+      <w:pPr>
+        <w:ind w:left="873" w:hanging="360"/>
+      </w:pPr>
+      <w:rPr>
+        <w:rFonts w:ascii="Courier New" w:hAnsi="Courier New" w:cs="Courier New" w:hint="default"/>
+      </w:rPr>
+    </w:lvl>
+    <w:lvl w:ilvl="2" w:tplc="10090005" w:tentative="1">
+      <w:start w:val="1"/>
+      <w:numFmt w:val="bullet"/>
+      <w:lvlText w:val=""/>
+      <w:lvlJc w:val="left"/>
+      <w:pPr>
+        <w:ind w:left="1593" w:hanging="360"/>
+      </w:pPr>
+      <w:rPr>
+        <w:rFonts w:ascii="Wingdings" w:hAnsi="Wingdings" w:hint="default"/>
+      </w:rPr>
+    </w:lvl>
+    <w:lvl w:ilvl="3" w:tplc="10090001" w:tentative="1">
+      <w:start w:val="1"/>
+      <w:numFmt w:val="bullet"/>
+      <w:lvlText w:val=""/>
+      <w:lvlJc w:val="left"/>
+      <w:pPr>
+        <w:ind w:left="2313" w:hanging="360"/>
+      </w:pPr>
+      <w:rPr>
+        <w:rFonts w:ascii="Symbol" w:hAnsi="Symbol" w:hint="default"/>
+      </w:rPr>
+    </w:lvl>
+    <w:lvl w:ilvl="4" w:tplc="10090003" w:tentative="1">
+      <w:start w:val="1"/>
+      <w:numFmt w:val="bullet"/>
+      <w:lvlText w:val="o"/>
+      <w:lvlJc w:val="left"/>
+      <w:pPr>
+        <w:ind w:left="3033" w:hanging="360"/>
+      </w:pPr>
+      <w:rPr>
+        <w:rFonts w:ascii="Courier New" w:hAnsi="Courier New" w:cs="Courier New" w:hint="default"/>
+      </w:rPr>
+    </w:lvl>
+    <w:lvl w:ilvl="5" w:tplc="10090005" w:tentative="1">
+      <w:start w:val="1"/>
+      <w:numFmt w:val="bullet"/>
+      <w:lvlText w:val=""/>
+      <w:lvlJc w:val="left"/>
+      <w:pPr>
+        <w:ind w:left="3753" w:hanging="360"/>
+      </w:pPr>
+      <w:rPr>
+        <w:rFonts w:ascii="Wingdings" w:hAnsi="Wingdings" w:hint="default"/>
+      </w:rPr>
+    </w:lvl>
+    <w:lvl w:ilvl="6" w:tplc="10090001" w:tentative="1">
+      <w:start w:val="1"/>
+      <w:numFmt w:val="bullet"/>
+      <w:lvlText w:val=""/>
+      <w:lvlJc w:val="left"/>
+      <w:pPr>
+        <w:ind w:left="4473" w:hanging="360"/>
+      </w:pPr>
+      <w:rPr>
+        <w:rFonts w:ascii="Symbol" w:hAnsi="Symbol" w:hint="default"/>
+      </w:rPr>
+    </w:lvl>
+    <w:lvl w:ilvl="7" w:tplc="10090003" w:tentative="1">
+      <w:start w:val="1"/>
+      <w:numFmt w:val="bullet"/>
+      <w:lvlText w:val="o"/>
+      <w:lvlJc w:val="left"/>
+      <w:pPr>
+        <w:ind w:left="5193" w:hanging="360"/>
+      </w:pPr>
+      <w:rPr>
+        <w:rFonts w:ascii="Courier New" w:hAnsi="Courier New" w:cs="Courier New" w:hint="default"/>
+      </w:rPr>
+    </w:lvl>
+    <w:lvl w:ilvl="8" w:tplc="10090005" w:tentative="1">
+      <w:start w:val="1"/>
+      <w:numFmt w:val="bullet"/>
+      <w:lvlText w:val=""/>
+      <w:lvlJc w:val="left"/>
+      <w:pPr>
+        <w:ind w:left="5913" w:hanging="360"/>
+      </w:pPr>
+      <w:rPr>
+        <w:rFonts w:ascii="Wingdings" w:hAnsi="Wingdings" w:hint="default"/>
       </w:rPr>
     </w:lvl>
   </w:abstractNum>
@@ -2502,6 +2620,9 @@
   </w:num>
   <w:num w:numId="11">
     <w:abstractNumId w:val="3"/>
+  </w:num>
+  <w:num w:numId="12">
+    <w:abstractNumId w:val="11"/>
   </w:num>
 </w:numbering>
 </file>

</xml_diff>

<commit_message>
added Google Analytics and updated GPA
</commit_message>
<xml_diff>
--- a/res/resume.docx
+++ b/res/resume.docx
@@ -110,7 +110,23 @@
           <w:rFonts w:ascii="Times New Roman" w:eastAsia="Times New Roman" w:hAnsi="Times New Roman" w:cs="Times New Roman"/>
           <w:color w:val="000000"/>
         </w:rPr>
-        <w:t>GPA: 3.11/4.0</w:t>
+        <w:t>GPA: 3.1</w:t>
+      </w:r>
+      <w:r>
+        <w:rPr>
+          <w:rFonts w:ascii="Times New Roman" w:eastAsia="Times New Roman" w:hAnsi="Times New Roman" w:cs="Times New Roman"/>
+          <w:color w:val="000000"/>
+        </w:rPr>
+        <w:t>3</w:t>
+      </w:r>
+      <w:bookmarkStart w:id="0" w:name="_GoBack"/>
+      <w:bookmarkEnd w:id="0"/>
+      <w:r>
+        <w:rPr>
+          <w:rFonts w:ascii="Times New Roman" w:eastAsia="Times New Roman" w:hAnsi="Times New Roman" w:cs="Times New Roman"/>
+          <w:color w:val="000000"/>
+        </w:rPr>
+        <w:t>/4.0</w:t>
       </w:r>
     </w:p>
     <w:p>
@@ -515,8 +531,8 @@
           <w:color w:val="000000"/>
         </w:rPr>
       </w:pPr>
-      <w:bookmarkStart w:id="0" w:name="_gjdgxs" w:colFirst="0" w:colLast="0"/>
-      <w:bookmarkEnd w:id="0"/>
+      <w:bookmarkStart w:id="1" w:name="_gjdgxs" w:colFirst="0" w:colLast="0"/>
+      <w:bookmarkEnd w:id="1"/>
       <w:r>
         <w:rPr>
           <w:rFonts w:ascii="Times New Roman" w:eastAsia="Times New Roman" w:hAnsi="Times New Roman" w:cs="Times New Roman"/>
@@ -814,8 +830,8 @@
           <w:b/>
         </w:rPr>
       </w:pPr>
-      <w:bookmarkStart w:id="1" w:name="_30j0zll" w:colFirst="0" w:colLast="0"/>
-      <w:bookmarkEnd w:id="1"/>
+      <w:bookmarkStart w:id="2" w:name="_30j0zll" w:colFirst="0" w:colLast="0"/>
+      <w:bookmarkEnd w:id="2"/>
       <w:r>
         <w:rPr>
           <w:rFonts w:ascii="Times New Roman" w:eastAsia="Times New Roman" w:hAnsi="Times New Roman" w:cs="Times New Roman"/>
@@ -858,8 +874,6 @@
         </w:rPr>
         <w:t>)</w:t>
       </w:r>
-      <w:bookmarkStart w:id="2" w:name="_GoBack"/>
-      <w:bookmarkEnd w:id="2"/>
     </w:p>
     <w:p>
       <w:pPr>
@@ -926,14 +940,7 @@
           <w:rFonts w:ascii="Times New Roman" w:eastAsia="Times New Roman" w:hAnsi="Times New Roman" w:cs="Times New Roman"/>
           <w:color w:val="5A5A5A"/>
         </w:rPr>
-        <w:t>(See https://csc309-team19.herokuapp.com</w:t>
-      </w:r>
-      <w:r>
-        <w:rPr>
-          <w:rFonts w:ascii="Times New Roman" w:eastAsia="Times New Roman" w:hAnsi="Times New Roman" w:cs="Times New Roman"/>
-          <w:color w:val="5A5A5A"/>
-        </w:rPr>
-        <w:t>)</w:t>
+        <w:t>(See https://csc309-team19.herokuapp.com)</w:t>
       </w:r>
     </w:p>
     <w:p>

</xml_diff>